<commit_message>
Updating to bring current
Added more data files
</commit_message>
<xml_diff>
--- a/Archive/Belief Networks.docx
+++ b/Archive/Belief Networks.docx
@@ -1,7 +1,33 @@
 
 <file path=word/document.xml><?xml version="1.0" encoding="utf-8"?>
-<w:document xmlns:wpc="http://schemas.microsoft.com/office/word/2010/wordprocessingCanvas" xmlns:cx="http://schemas.microsoft.com/office/drawing/2014/chartex" xmlns:cx1="http://schemas.microsoft.com/office/drawing/2015/9/8/chartex" xmlns:cx2="http://schemas.microsoft.com/office/drawing/2015/10/21/chartex" xmlns:cx3="http://schemas.microsoft.com/office/drawing/2016/5/9/chartex" xmlns:cx4="http://schemas.microsoft.com/office/drawing/2016/5/10/chartex" xmlns:cx5="http://schemas.microsoft.com/office/drawing/2016/5/11/chartex" xmlns:cx6="http://schemas.microsoft.com/office/drawing/2016/5/12/chartex" xmlns:cx7="http://schemas.microsoft.com/office/drawing/2016/5/13/chartex" xmlns:cx8="http://schemas.microsoft.com/office/drawing/2016/5/14/chartex" xmlns:mc="http://schemas.openxmlformats.org/markup-compatibility/2006" xmlns:aink="http://schemas.microsoft.com/office/drawing/2016/ink" xmlns:am3d="http://schemas.microsoft.com/office/drawing/2017/model3d" xmlns:o="urn:schemas-microsoft-com:office:office" xmlns:oel="http://schemas.microsoft.com/office/2019/extlst" xmlns:r="http://schemas.openxmlformats.org/officeDocument/2006/relationships" xmlns:m="http://schemas.openxmlformats.org/officeDocument/2006/math" xmlns:v="urn:schemas-microsoft-com:vml" xmlns:wp14="http://schemas.microsoft.com/office/word/2010/wordprocessingDrawing" xmlns:wp="http://schemas.openxmlformats.org/drawingml/2006/wordprocessingDrawing" xmlns:w10="urn:schemas-microsoft-com:office:word" xmlns:w="http://schemas.openxmlformats.org/wordprocessingml/2006/main" xmlns:w14="http://schemas.microsoft.com/office/word/2010/wordml" xmlns:w15="http://schemas.microsoft.com/office/word/2012/wordml" xmlns:w16cex="http://schemas.microsoft.com/office/word/2018/wordml/cex" xmlns:w16cid="http://schemas.microsoft.com/office/word/2016/wordml/cid" xmlns:w16="http://schemas.microsoft.com/office/word/2018/wordml" xmlns:w16sdtdh="http://schemas.microsoft.com/office/word/2020/wordml/sdtdatahash" xmlns:w16se="http://schemas.microsoft.com/office/word/2015/wordml/symex" xmlns:wpg="http://schemas.microsoft.com/office/word/2010/wordprocessingGroup" xmlns:wpi="http://schemas.microsoft.com/office/word/2010/wordprocessingInk" xmlns:wne="http://schemas.microsoft.com/office/word/2006/wordml" xmlns:wps="http://schemas.microsoft.com/office/word/2010/wordprocessingShape" mc:Ignorable="w14 w15 w16se w16cid w16 w16cex w16sdtdh wp14">
+<w:document xmlns:wpc="http://schemas.microsoft.com/office/word/2010/wordprocessingCanvas" xmlns:cx="http://schemas.microsoft.com/office/drawing/2014/chartex" xmlns:cx1="http://schemas.microsoft.com/office/drawing/2015/9/8/chartex" xmlns:cx2="http://schemas.microsoft.com/office/drawing/2015/10/21/chartex" xmlns:cx3="http://schemas.microsoft.com/office/drawing/2016/5/9/chartex" xmlns:cx4="http://schemas.microsoft.com/office/drawing/2016/5/10/chartex" xmlns:cx5="http://schemas.microsoft.com/office/drawing/2016/5/11/chartex" xmlns:cx6="http://schemas.microsoft.com/office/drawing/2016/5/12/chartex" xmlns:cx7="http://schemas.microsoft.com/office/drawing/2016/5/13/chartex" xmlns:cx8="http://schemas.microsoft.com/office/drawing/2016/5/14/chartex" xmlns:mc="http://schemas.openxmlformats.org/markup-compatibility/2006" xmlns:aink="http://schemas.microsoft.com/office/drawing/2016/ink" xmlns:am3d="http://schemas.microsoft.com/office/drawing/2017/model3d" xmlns:o="urn:schemas-microsoft-com:office:office" xmlns:oel="http://schemas.microsoft.com/office/2019/extlst" xmlns:r="http://schemas.openxmlformats.org/officeDocument/2006/relationships" xmlns:m="http://schemas.openxmlformats.org/officeDocument/2006/math" xmlns:v="urn:schemas-microsoft-com:vml" xmlns:wp14="http://schemas.microsoft.com/office/word/2010/wordprocessingDrawing" xmlns:wp="http://schemas.openxmlformats.org/drawingml/2006/wordprocessingDrawing" xmlns:w10="urn:schemas-microsoft-com:office:word" xmlns:w="http://schemas.openxmlformats.org/wordprocessingml/2006/main" xmlns:w14="http://schemas.microsoft.com/office/word/2010/wordml" xmlns:w15="http://schemas.microsoft.com/office/word/2012/wordml" xmlns:w16cex="http://schemas.microsoft.com/office/word/2018/wordml/cex" xmlns:w16cid="http://schemas.microsoft.com/office/word/2016/wordml/cid" xmlns:w16="http://schemas.microsoft.com/office/word/2018/wordml" xmlns:w16du="http://schemas.microsoft.com/office/word/2023/wordml/word16du" xmlns:w16sdtdh="http://schemas.microsoft.com/office/word/2020/wordml/sdtdatahash" xmlns:w16sdtfl="http://schemas.microsoft.com/office/word/2024/wordml/sdtformatlock" xmlns:w16se="http://schemas.microsoft.com/office/word/2015/wordml/symex" xmlns:wpg="http://schemas.microsoft.com/office/word/2010/wordprocessingGroup" xmlns:wpi="http://schemas.microsoft.com/office/word/2010/wordprocessingInk" xmlns:wne="http://schemas.microsoft.com/office/word/2006/wordml" xmlns:wps="http://schemas.microsoft.com/office/word/2010/wordprocessingShape" mc:Ignorable="w14 w15 w16se w16cid w16 w16cex w16sdtdh w16sdtfl w16du wp14">
   <w:body>
+    <w:p>
+      <w:pPr>
+        <w:jc w:val="center"/>
+        <w:rPr>
+          <w:b/>
+          <w:bCs/>
+          <w:i/>
+          <w:iCs/>
+          <w:sz w:val="28"/>
+          <w:szCs w:val="28"/>
+          <w:u w:val="single"/>
+        </w:rPr>
+      </w:pPr>
+      <w:r>
+        <w:rPr>
+          <w:b/>
+          <w:bCs/>
+          <w:i/>
+          <w:iCs/>
+          <w:sz w:val="28"/>
+          <w:szCs w:val="28"/>
+          <w:u w:val="single"/>
+        </w:rPr>
+        <w:t>Belief Networks</w:t>
+      </w:r>
+    </w:p>
     <w:p>
       <w:pPr>
         <w:jc w:val="center"/>
@@ -11,41 +37,412 @@
           <w:u w:val="single"/>
         </w:rPr>
       </w:pPr>
-      <w:r>
+    </w:p>
+    <w:p/>
+    <w:p>
+      <w:r>
+        <w:t>ABSTRACT:</w:t>
+      </w:r>
+    </w:p>
+    <w:p>
+      <w:pPr>
+        <w:ind w:firstLine="720"/>
+      </w:pPr>
+      <w:r>
+        <w:t>This paper documents the continuation of a research project started in 2019 into the</w:t>
+      </w:r>
+    </w:p>
+    <w:p>
+      <w:r>
+        <w:t>application of belief networks in the problem of evaluating the certainty proclaimed by a</w:t>
+      </w:r>
+    </w:p>
+    <w:p>
+      <w:r>
+        <w:t>convectional neural network (CNN) in the evaluation of new images. The problem of</w:t>
+      </w:r>
+      <w:r>
+        <w:t xml:space="preserve"> </w:t>
+      </w:r>
+      <w:r>
+        <w:t>certainty may be stated in this fashion: if the training set for a CNN was developed by human</w:t>
+      </w:r>
+      <w:r>
+        <w:t xml:space="preserve"> </w:t>
+      </w:r>
+      <w:r>
+        <w:t>evaluation and assessment, can the errors and biases inherent in human evaluations be</w:t>
+      </w:r>
+      <w:r>
+        <w:t xml:space="preserve"> </w:t>
+      </w:r>
+      <w:r>
+        <w:t>turned into an assessment of the certainty in a CNN’s proclamation upon scanning a new</w:t>
+      </w:r>
+      <w:r>
+        <w:t xml:space="preserve"> </w:t>
+      </w:r>
+      <w:r>
+        <w:t>image?</w:t>
+      </w:r>
+    </w:p>
+    <w:p/>
+    <w:p>
+      <w:r>
+        <w:t>OVERVIEW</w:t>
+      </w:r>
+    </w:p>
+    <w:p>
+      <w:pPr>
+        <w:ind w:firstLine="720"/>
+      </w:pPr>
+      <w:r>
+        <w:t>To overcome the bias of experts who create/analyze truth and training data sets, a method is</w:t>
+      </w:r>
+      <w:r>
+        <w:t xml:space="preserve"> </w:t>
+      </w:r>
+      <w:r>
+        <w:t>proposed that treats the CNN’s likelihood assessment (“the probability hat the image</w:t>
+      </w:r>
+    </w:p>
+    <w:p>
+      <w:r>
+        <w:t>presented is that of a spider is 0.54”) as a random variable and attempts to find the density</w:t>
+      </w:r>
+    </w:p>
+    <w:p>
+      <w:r>
+        <w:t>function of this variable.</w:t>
+      </w:r>
+      <w:r>
+        <w:t xml:space="preserve"> </w:t>
+      </w:r>
+      <w:r>
+        <w:t>The initial work was performed in the context of earthquake damage assessment. Many</w:t>
+      </w:r>
+      <w:r>
+        <w:t xml:space="preserve"> </w:t>
+      </w:r>
+      <w:r>
+        <w:t>images of earthquake damage are shown to a group of human experts for an assessment of</w:t>
+      </w:r>
+      <w:r>
+        <w:t xml:space="preserve"> </w:t>
+      </w:r>
+      <w:r>
+        <w:t>the damage shown in the photograph. Each expert is required to identify the damage in the</w:t>
+      </w:r>
+      <w:r>
+        <w:t xml:space="preserve"> </w:t>
+      </w:r>
+      <w:r>
+        <w:t>image and apply a label to that damage from a specified list of damages. As well, the expert</w:t>
+      </w:r>
+      <w:r>
+        <w:t xml:space="preserve"> </w:t>
+      </w:r>
+      <w:r>
+        <w:t>was to rate their own assessment of the certainty in their (image→label) assignment.</w:t>
+      </w:r>
+    </w:p>
+    <w:p>
+      <w:r>
+        <w:t>These expert evaluations were then folded into a belief network [1] that represents causality</w:t>
+      </w:r>
+    </w:p>
+    <w:p>
+      <w:r>
+        <w:t>running from images to labels (this images causes some labels to be attached to it). When a</w:t>
+      </w:r>
+    </w:p>
+    <w:p>
+      <w:r>
+        <w:t>CNN evaluates the image, it will produce a list of probabilities: to wit, the probability that the</w:t>
+      </w:r>
+    </w:p>
+    <w:p>
+      <w:r>
+        <w:t>image shows each of the possible damage labels. The belief network then produces an a</w:t>
+      </w:r>
+    </w:p>
+    <w:p>
+      <w:r>
+        <w:t>posteriori evaluation of the density functions associates with each label. These density</w:t>
+      </w:r>
+      <w:r>
+        <w:t xml:space="preserve"> </w:t>
+      </w:r>
+      <w:r>
+        <w:t>functions are called certitude functions. If the certitude function is sharply peaked around the</w:t>
+      </w:r>
+      <w:r>
+        <w:t xml:space="preserve"> </w:t>
+      </w:r>
+      <w:r>
+        <w:t>CNNs prediction, the certitude is high that the CNNs value can be trusted. On the other hand,</w:t>
+      </w:r>
+    </w:p>
+    <w:p>
+      <w:r>
+        <w:t>if the certitude function is gently sloped around the CNN’s prediction, there is not much</w:t>
+      </w:r>
+    </w:p>
+    <w:p>
+      <w:r>
+        <w:t>certainty in the CNNs result ... typically reflecting the low quality of the training set</w:t>
+      </w:r>
+      <w:r>
+        <w:t xml:space="preserve">. </w:t>
+      </w:r>
+      <w:r>
+        <w:t>The CNN is trained using a collection of (image →label) pairs from experts at all levels of</w:t>
+      </w:r>
+      <w:r>
+        <w:t xml:space="preserve"> </w:t>
+      </w:r>
+      <w:r>
+        <w:t>quality. For this training, a truth set of (image → label) assignments made from post-earthquake field reports and the assessments of ultra-qualified experts. High quality ratings</w:t>
+      </w:r>
+      <w:r>
+        <w:t xml:space="preserve"> </w:t>
+      </w:r>
+      <w:r>
+        <w:t>arise when an expert’s assessment of an image (in terms of the labels they assign) agrees</w:t>
+      </w:r>
+      <w:r>
+        <w:t xml:space="preserve"> </w:t>
+      </w:r>
+      <w:r>
+        <w:t>with the truth set. Lesser ratings occur if the expert identifies damage that isn’t there or omits</w:t>
+      </w:r>
+      <w:r>
+        <w:t xml:space="preserve"> </w:t>
+      </w:r>
+      <w:r>
+        <w:t>damage that is there.</w:t>
+      </w:r>
+    </w:p>
+    <w:p>
+      <w:r>
+        <w:t>This work was able to identify (1) the quality of the experts used to create the training set as</w:t>
+      </w:r>
+    </w:p>
+    <w:p>
+      <w:r>
+        <w:t>well as (2) the certainty in the CNN’s predictions, and is documented in [2].</w:t>
+      </w:r>
+    </w:p>
+    <w:p/>
+    <w:p>
+      <w:r>
+        <w:t>PEFORMANCE</w:t>
+      </w:r>
+    </w:p>
+    <w:p>
+      <w:r>
+        <w:t>A major difficulty with the research conducted so far has been the time required to compute</w:t>
+      </w:r>
+    </w:p>
+    <w:p>
+      <w:r>
+        <w:t>the certainty functions. Let’s call the algorithms used in the original work the base algorithms.</w:t>
+      </w:r>
+    </w:p>
+    <w:p>
+      <w:r>
+        <w:t>The belief network is set up and modeled as a Linear Program (LP): Ax &amp;lt;= b, without an</w:t>
+      </w:r>
+    </w:p>
+    <w:p>
+      <w:r>
+        <w:t>objective function. The feasible solution space of this LP is a convex polytope (a bounded</w:t>
+      </w:r>
+      <w:r>
+        <w:t xml:space="preserve"> </w:t>
+      </w:r>
+      <w:r>
+        <w:t>polyhedron in n dimensional space). An algorithm developed by D. Avis [3] was implemented</w:t>
+      </w:r>
+    </w:p>
+    <w:p>
+      <w:r>
+        <w:t>to find the vertices of this solution polytope. Then the number of hyperplanes defining this</w:t>
+      </w:r>
+      <w:r>
+        <w:t xml:space="preserve"> </w:t>
+      </w:r>
+      <w:r>
+        <w:t>polytope (this is the number of rows in A) is large, or the number of images in the training set</w:t>
+      </w:r>
+    </w:p>
+    <w:p/>
+    <w:p>
+      <w:r>
+        <w:lastRenderedPageBreak/>
+        <w:t>is large, the program execution can run into hours, days, years because the Avis algorithm is</w:t>
+      </w:r>
+    </w:p>
+    <w:p>
+      <w:r>
+        <w:t>designed to find all of the vertices of the solution polytope which may be excessively large.</w:t>
+      </w:r>
+    </w:p>
+    <w:p>
+      <w:r>
+        <w:t>To this end, several attacks were analyzed:</w:t>
+      </w:r>
+    </w:p>
+    <w:p>
+      <w:r>
+        <w:t>1. replacing the searching algorithm that determines the exact vertices of the solution</w:t>
+      </w:r>
+    </w:p>
+    <w:p>
+      <w:r>
+        <w:t>polytope with another algorithm that produces pseudo-vertices – good approximations to</w:t>
+      </w:r>
+    </w:p>
+    <w:p>
+      <w:r>
+        <w:t>actual vertices.</w:t>
+      </w:r>
+    </w:p>
+    <w:p>
+      <w:r>
+        <w:t>2. elimination of dead labels (labels assigned a low probability by he CNN) and dead images</w:t>
+      </w:r>
+    </w:p>
+    <w:p>
+      <w:r>
+        <w:t>(images that can be assigned a static value at the start of the analysis) from consideration.</w:t>
+      </w:r>
+    </w:p>
+    <w:p>
+      <w:r>
+        <w:t>3. introducing an objective function (a cost function) into the LP designed to quicken the</w:t>
+      </w:r>
+    </w:p>
+    <w:p>
+      <w:r>
+        <w:t>convergence rate of the LP onto a solution.</w:t>
+      </w:r>
+    </w:p>
+    <w:p/>
+    <w:p>
+      <w:r>
+        <w:t>DISCUSSION</w:t>
+      </w:r>
+    </w:p>
+    <w:p>
+      <w:r>
+        <w:t>The data set used to test these ideas is the MNIST dataset of hand-written digits. This data</w:t>
+      </w:r>
+    </w:p>
+    <w:p>
+      <w:r>
+        <w:t xml:space="preserve">set has a </w:t>
+      </w:r>
+      <w:r>
+        <w:t>built-in</w:t>
+      </w:r>
+      <w:r>
+        <w:t xml:space="preserve"> truth set, a large number of images, and only 10 labels. With this data set it</w:t>
+      </w:r>
+    </w:p>
+    <w:p>
+      <w:r>
+        <w:t>was possible to create a set of n virtual experts to use as evaluators of training data. These</w:t>
+      </w:r>
+    </w:p>
+    <w:p>
+      <w:r>
+        <w:t>virtual experts will be used as stand-ins for actual experts. These can be used to evaluate the</w:t>
+      </w:r>
+    </w:p>
+    <w:p>
+      <w:r>
+        <w:t>worth of the approximation generated in item 1) above. We seek a problem size that is</w:t>
+      </w:r>
+    </w:p>
+    <w:p>
+      <w:r>
+        <w:t>sufficiently large to validate the approximation but not so large that the original algorithm</w:t>
+      </w:r>
+    </w:p>
+    <w:p>
+      <w:r>
+        <w:t>cannot process the LP in a reasonable time. A candidate algorithm that accomplishes item</w:t>
+      </w:r>
+    </w:p>
+    <w:p>
+      <w:r>
+        <w:t>(1) has been developed. The technique has great promise. Tests have shown orders of</w:t>
+      </w:r>
+    </w:p>
+    <w:p>
+      <w:r>
+        <w:t>magnitude decrease in execution time. Further study is needed to hone the accuracy and</w:t>
+      </w:r>
+    </w:p>
+    <w:p>
+      <w:r>
+        <w:t>even-handedness of the algorithm – that is does the algorithm supply, what might be called, a</w:t>
+      </w:r>
+    </w:p>
+    <w:p>
+      <w:r>
+        <w:t>representative sample of points located near vertices. “Representative” suggests that the</w:t>
+      </w:r>
+    </w:p>
+    <w:p>
+      <w:r>
+        <w:t>algorithm does not favor one region of space over another and “nearby” refers to the</w:t>
+      </w:r>
+    </w:p>
+    <w:p>
+      <w:r>
+        <w:t>closeness of the pseudo-vertex to an actual vertex.</w:t>
+      </w:r>
+    </w:p>
+    <w:p/>
+    <w:p>
+      <w:r>
+        <w:t>METHODOLOGY:</w:t>
+      </w:r>
+    </w:p>
+    <w:p>
+      <w:pPr>
         <w:rPr>
           <w:i/>
           <w:iCs/>
           <w:u w:val="single"/>
         </w:rPr>
-        <w:t>Belief Networks</w:t>
-      </w:r>
-    </w:p>
-    <w:p>
-      <w:pPr>
-        <w:jc w:val="center"/>
+      </w:pPr>
+    </w:p>
+    <w:p>
+      <w:pPr>
         <w:rPr>
           <w:i/>
           <w:iCs/>
           <w:u w:val="single"/>
         </w:rPr>
       </w:pPr>
-    </w:p>
-    <w:p>
-      <w:pPr>
-        <w:jc w:val="center"/>
+      <w:r>
         <w:rPr>
           <w:i/>
           <w:iCs/>
           <w:u w:val="single"/>
         </w:rPr>
-      </w:pPr>
+        <w:t xml:space="preserve">Using a Belief Network to assign certainties </w:t>
+      </w:r>
       <w:r>
         <w:rPr>
           <w:i/>
           <w:iCs/>
           <w:u w:val="single"/>
         </w:rPr>
-        <w:t xml:space="preserve">Using a Belief Network to assign certainties </w:t>
+        <w:t xml:space="preserve">for </w:t>
       </w:r>
       <w:r>
         <w:rPr>
@@ -53,7 +450,7 @@
           <w:iCs/>
           <w:u w:val="single"/>
         </w:rPr>
-        <w:t xml:space="preserve">for </w:t>
+        <w:t>Character</w:t>
       </w:r>
       <w:r>
         <w:rPr>
@@ -61,7 +458,7 @@
           <w:iCs/>
           <w:u w:val="single"/>
         </w:rPr>
-        <w:t>Character</w:t>
+        <w:t xml:space="preserve"> Recognition Using MNIST Dataset</w:t>
       </w:r>
       <w:r>
         <w:rPr>
@@ -69,32 +466,24 @@
           <w:iCs/>
           <w:u w:val="single"/>
         </w:rPr>
-        <w:t xml:space="preserve"> Recognition Using MNIST Dataset</w:t>
+        <w:t xml:space="preserve"> - </w:t>
+      </w:r>
+      <w:r>
+        <w:rPr>
+          <w:u w:val="single"/>
+        </w:rPr>
+        <w:t>Creating Experts</w:t>
+      </w:r>
+      <w:r>
+        <w:rPr>
+          <w:u w:val="single"/>
+        </w:rPr>
+        <w:t>:</w:t>
       </w:r>
     </w:p>
     <w:p/>
     <w:p>
       <w:pPr>
-        <w:rPr>
-          <w:u w:val="single"/>
-        </w:rPr>
-      </w:pPr>
-      <w:r>
-        <w:rPr>
-          <w:u w:val="single"/>
-        </w:rPr>
-        <w:t>Creating Experts</w:t>
-      </w:r>
-      <w:r>
-        <w:rPr>
-          <w:u w:val="single"/>
-        </w:rPr>
-        <w:t>:</w:t>
-      </w:r>
-    </w:p>
-    <w:p/>
-    <w:p>
-      <w:pPr>
         <w:ind w:firstLine="720"/>
       </w:pPr>
       <w:r>
@@ -119,15 +508,7 @@
         <w:t xml:space="preserve">ral Networks, each with different architectures, and different training regiments. The result is 5 </w:t>
       </w:r>
       <w:r>
-        <w:t xml:space="preserve">models/experts that can identify handwritten characters. The details of training these networks </w:t>
-      </w:r>
-      <w:proofErr w:type="gramStart"/>
-      <w:r>
-        <w:t>is</w:t>
-      </w:r>
-      <w:proofErr w:type="gramEnd"/>
-      <w:r>
-        <w:t xml:space="preserve"> not included in this document.</w:t>
+        <w:t>models/experts that can identify handwritten characters. The details of training these networks is not included in this document.</w:t>
       </w:r>
     </w:p>
     <w:p>
@@ -327,7 +708,6 @@
       <w:r>
         <w:t>(</w:t>
       </w:r>
-      <w:proofErr w:type="gramStart"/>
       <w:r>
         <w:rPr>
           <w:rFonts w:ascii="CMR10" w:hAnsi="CMR10"/>
@@ -337,11 +717,7 @@
         <w:t xml:space="preserve">Φ </w:t>
       </w:r>
       <w:r>
-        <w:t>,L</w:t>
-      </w:r>
-      <w:proofErr w:type="gramEnd"/>
-      <w:r>
-        <w:t xml:space="preserve">) = P[photo </w:t>
+        <w:t xml:space="preserve">,L) = P[photo </w:t>
       </w:r>
       <w:r>
         <w:rPr>
@@ -445,7 +821,6 @@
         <w:ind w:firstLine="720"/>
       </w:pPr>
       <w:r>
-        <w:lastRenderedPageBreak/>
         <w:t xml:space="preserve">To rate </w:t>
       </w:r>
       <w:r>
@@ -1072,6 +1447,7 @@
                 <w:rFonts w:ascii="Aptos Narrow" w:hAnsi="Aptos Narrow"/>
                 <w:color w:val="000000"/>
               </w:rPr>
+              <w:lastRenderedPageBreak/>
               <w:t>Expert2</w:t>
             </w:r>
           </w:p>
@@ -1883,7 +2259,6 @@
         </w:rPr>
         <w:t xml:space="preserve">This normal is centered at </w:t>
       </w:r>
-      <w:proofErr w:type="spellStart"/>
       <w:r>
         <w:rPr>
           <w:rFonts w:asciiTheme="minorHAnsi" w:hAnsiTheme="minorHAnsi" w:cstheme="minorBidi"/>
@@ -1893,11 +2268,7 @@
         <w:t>p̃</w:t>
       </w:r>
       <w:r>
-        <w:t>V</w:t>
-      </w:r>
-      <w:proofErr w:type="spellEnd"/>
-      <w:r>
-        <w:t xml:space="preserve">* for each label, with the standard deviation of </w:t>
+        <w:t xml:space="preserve">V* for each label, with the standard deviation of </w:t>
       </w:r>
       <m:oMath>
         <m:sSup>
@@ -3017,7 +3388,6 @@
               <w:rPr>
                 <w:color w:val="000000"/>
               </w:rPr>
-              <w:lastRenderedPageBreak/>
               <w:t>Class4</w:t>
             </w:r>
           </w:p>
@@ -4149,49 +4519,7 @@
         <w:rPr>
           <w:rFonts w:eastAsiaTheme="minorEastAsia"/>
         </w:rPr>
-        <w:t xml:space="preserve"> confidence intervals here is simply for illustrative purposes. By extension, the probability of sampling from any distribution from any class with normal (</w:t>
-      </w:r>
-      <w:proofErr w:type="spellStart"/>
-      <w:r>
-        <w:rPr>
-          <w:rFonts w:eastAsiaTheme="minorEastAsia"/>
-        </w:rPr>
-        <w:t>p~V</w:t>
-      </w:r>
-      <w:proofErr w:type="spellEnd"/>
-      <w:r>
-        <w:rPr>
-          <w:rFonts w:eastAsiaTheme="minorEastAsia"/>
-        </w:rPr>
-        <w:t xml:space="preserve">, </w:t>
-      </w:r>
-      <w:proofErr w:type="spellStart"/>
-      <w:r>
-        <w:rPr>
-          <w:rFonts w:eastAsiaTheme="minorEastAsia"/>
-        </w:rPr>
-        <w:t>stddev</w:t>
-      </w:r>
-      <w:proofErr w:type="spellEnd"/>
-      <w:r>
-        <w:rPr>
-          <w:rFonts w:eastAsiaTheme="minorEastAsia"/>
-        </w:rPr>
-        <w:t xml:space="preserve">) and obtaining a value outside the range [0,1] is exceedingly slim. In these instances, if the number is less than 0, it would </w:t>
-      </w:r>
-      <w:proofErr w:type="gramStart"/>
-      <w:r>
-        <w:rPr>
-          <w:rFonts w:eastAsiaTheme="minorEastAsia"/>
-        </w:rPr>
-        <w:t>clipped</w:t>
-      </w:r>
-      <w:proofErr w:type="gramEnd"/>
-      <w:r>
-        <w:rPr>
-          <w:rFonts w:eastAsiaTheme="minorEastAsia"/>
-        </w:rPr>
-        <w:t xml:space="preserve"> and assigned a value of 0. Likewise, if the number is greater than 1, it is clipped and a value of 1 is returned. This ensures that the conditions of a probability distribution are upheld.</w:t>
+        <w:t xml:space="preserve"> confidence intervals here is simply for illustrative purposes. By extension, the probability of sampling from any distribution from any class with normal (p~V, stddev) and obtaining a value outside the range [0,1] is exceedingly slim. In these instances, if the number is less than 0, it would clipped and assigned a value of 0. Likewise, if the number is greater than 1, it is clipped and a value of 1 is returned. This ensures that the conditions of a probability distribution are upheld.</w:t>
       </w:r>
     </w:p>
     <w:p>
@@ -4249,6 +4577,7 @@
           <w:rFonts w:eastAsiaTheme="minorEastAsia"/>
           <w:noProof/>
         </w:rPr>
+        <w:lastRenderedPageBreak/>
         <w:drawing>
           <wp:inline distT="0" distB="0" distL="0" distR="0" wp14:anchorId="473009B1" wp14:editId="539D4496">
             <wp:extent cx="5943600" cy="4644390"/>
@@ -4383,15 +4712,7 @@
         <w:t>each has their own certitude functions for each possible label. These certitude functions can be combined</w:t>
       </w:r>
       <w:r>
-        <w:t xml:space="preserve"> by defining a new </w:t>
-      </w:r>
-      <w:proofErr w:type="spellStart"/>
-      <w:r>
-        <w:t>varliable</w:t>
-      </w:r>
-      <w:proofErr w:type="spellEnd"/>
-      <w:r>
-        <w:t xml:space="preserve"> such as</w:t>
+        <w:t xml:space="preserve"> by defining a new varliable such as</w:t>
       </w:r>
       <w:r>
         <w:t xml:space="preserve"> </w:t>
@@ -8780,15 +9101,7 @@
         <w:t>1</w:t>
       </w:r>
       <w:r>
-        <w:t xml:space="preserve">. The convolution of 2 Normal Distributions, one with mu1, and var1, the other with mu2 and var 2, results in a normal distribution with mean (mu1+mu2) and variance of (var1 +var 2). This approach is problematic. For example, if the values were mu1 = 0.8, and mu2 = 0.6, then the resulting distribution from the convolution has a </w:t>
-      </w:r>
-      <w:proofErr w:type="spellStart"/>
-      <w:r>
-        <w:t>a</w:t>
-      </w:r>
-      <w:proofErr w:type="spellEnd"/>
-      <w:r>
-        <w:t xml:space="preserve"> mean of 1.4. This mean would be outside of the range [0,1]. </w:t>
+        <w:t xml:space="preserve">. The convolution of 2 Normal Distributions, one with mu1, and var1, the other with mu2 and var 2, results in a normal distribution with mean (mu1+mu2) and variance of (var1 +var 2). This approach is problematic. For example, if the values were mu1 = 0.8, and mu2 = 0.6, then the resulting distribution from the convolution has a a mean of 1.4. This mean would be outside of the range [0,1]. </w:t>
       </w:r>
     </w:p>
     <w:p/>
@@ -8809,18 +9122,10 @@
         <w:t xml:space="preserve">. </w:t>
       </w:r>
       <w:r>
-        <w:t xml:space="preserve">I think it is motivated by </w:t>
-      </w:r>
-      <w:proofErr w:type="gramStart"/>
-      <w:r>
-        <w:t>covariance</w:t>
-      </w:r>
-      <w:r>
-        <w:t>, or</w:t>
-      </w:r>
-      <w:proofErr w:type="gramEnd"/>
-      <w:r>
-        <w:t xml:space="preserve"> trying to capture ‘the variance of the means’</w:t>
+        <w:t>I think it is motivated by covariance</w:t>
+      </w:r>
+      <w:r>
+        <w:t>, or trying to capture ‘the variance of the means’</w:t>
       </w:r>
       <w:r>
         <w:t xml:space="preserve">. </w:t>
@@ -9245,21 +9550,8 @@
     </w:p>
     <w:p>
       <w:r>
-        <w:t xml:space="preserve">And the set of possible </w:t>
-      </w:r>
-      <w:proofErr w:type="spellStart"/>
-      <w:r>
-        <w:t>lables</w:t>
-      </w:r>
-      <w:proofErr w:type="spellEnd"/>
-      <w:r>
-        <w:t xml:space="preserve"> are from Label0 through </w:t>
-      </w:r>
-      <w:proofErr w:type="spellStart"/>
-      <w:r>
-        <w:t>LabelL</w:t>
-      </w:r>
-      <w:proofErr w:type="spellEnd"/>
+        <w:t>And the set of possible lables are from Label0 through LabelL</w:t>
+      </w:r>
     </w:p>
     <w:p/>
     <w:p>
@@ -9271,130 +9563,105 @@
     <w:p/>
     <w:p>
       <w:r>
-        <w:t>P[Label0|image0], P[Label2|image0</w:t>
-      </w:r>
-      <w:proofErr w:type="gramStart"/>
+        <w:t>P[Label0|image0], P[Label2|image0],P</w:t>
+      </w:r>
+      <w:r>
+        <w:t xml:space="preserve"> </w:t>
+      </w:r>
+      <w:r>
+        <w:t>[Label3|image0],…</w:t>
+      </w:r>
+      <w:r>
+        <w:t xml:space="preserve"> </w:t>
+      </w:r>
+      <w:r>
+        <w:t>P[LabelL|image0]</w:t>
+      </w:r>
+    </w:p>
+    <w:p>
+      <w:r>
+        <w:t>P[Label0|image</w:t>
+      </w:r>
+      <w:r>
+        <w:t>1</w:t>
+      </w:r>
+      <w:r>
+        <w:t>], P[Label2|image1],P</w:t>
+      </w:r>
+      <w:r>
+        <w:t xml:space="preserve"> </w:t>
+      </w:r>
+      <w:r>
+        <w:t>[Label3|image1],…</w:t>
+      </w:r>
+      <w:r>
+        <w:t xml:space="preserve"> </w:t>
+      </w:r>
+      <w:r>
+        <w:t>P[LabelL|image1]</w:t>
+      </w:r>
+    </w:p>
+    <w:p>
+      <w:r>
+        <w:t>P[Label0|image2], P[Label2|image2],P</w:t>
+      </w:r>
+      <w:r>
+        <w:t xml:space="preserve"> </w:t>
+      </w:r>
+      <w:r>
+        <w:t>[Label3|image2],…</w:t>
+      </w:r>
+      <w:r>
+        <w:t xml:space="preserve"> </w:t>
+      </w:r>
+      <w:r>
+        <w:t>P[LabelL|image2]</w:t>
+      </w:r>
+    </w:p>
+    <w:p>
+      <w:r>
+        <w:t>…</w:t>
+      </w:r>
+    </w:p>
+    <w:p>
+      <w:r>
+        <w:t>P[Label0|image</w:t>
+      </w:r>
+      <w:r>
+        <w:t>I</w:t>
+      </w:r>
+      <w:r>
+        <w:t>], P[Label2|image</w:t>
+      </w:r>
+      <w:r>
+        <w:t>I</w:t>
+      </w:r>
       <w:r>
         <w:t>],P</w:t>
       </w:r>
-      <w:proofErr w:type="gramEnd"/>
       <w:r>
         <w:t xml:space="preserve"> </w:t>
       </w:r>
       <w:r>
-        <w:t>[Label3|image0],…</w:t>
+        <w:t>[Label3|image</w:t>
+      </w:r>
+      <w:r>
+        <w:t>I</w:t>
+      </w:r>
+      <w:r>
+        <w:t>],…</w:t>
       </w:r>
       <w:r>
         <w:t xml:space="preserve"> </w:t>
       </w:r>
       <w:r>
-        <w:t>P[LabelL|image0]</w:t>
-      </w:r>
-    </w:p>
-    <w:p>
-      <w:r>
-        <w:t>P[Label0|image</w:t>
-      </w:r>
-      <w:r>
-        <w:t>1</w:t>
-      </w:r>
-      <w:r>
-        <w:t>], P[Label2|image1</w:t>
-      </w:r>
-      <w:proofErr w:type="gramStart"/>
-      <w:r>
-        <w:t>],P</w:t>
-      </w:r>
-      <w:proofErr w:type="gramEnd"/>
-      <w:r>
-        <w:t xml:space="preserve"> </w:t>
-      </w:r>
-      <w:r>
-        <w:t>[Label3|image1],…</w:t>
-      </w:r>
-      <w:r>
-        <w:t xml:space="preserve"> </w:t>
-      </w:r>
-      <w:r>
         <w:t>P[LabelL|image1]</w:t>
       </w:r>
     </w:p>
-    <w:p>
-      <w:r>
-        <w:t>P[Label0|image2], P[Label2|image2</w:t>
-      </w:r>
-      <w:proofErr w:type="gramStart"/>
-      <w:r>
-        <w:t>],P</w:t>
-      </w:r>
-      <w:proofErr w:type="gramEnd"/>
-      <w:r>
-        <w:t xml:space="preserve"> </w:t>
-      </w:r>
-      <w:r>
-        <w:t>[Label3|image2],…</w:t>
-      </w:r>
-      <w:r>
-        <w:t xml:space="preserve"> </w:t>
-      </w:r>
-      <w:r>
-        <w:t>P[LabelL|image2]</w:t>
-      </w:r>
-    </w:p>
-    <w:p>
-      <w:r>
-        <w:t>…</w:t>
-      </w:r>
-    </w:p>
-    <w:p>
-      <w:r>
-        <w:t>P[Label0|image</w:t>
-      </w:r>
-      <w:r>
-        <w:t>I</w:t>
-      </w:r>
-      <w:r>
-        <w:t>], P[Label2|image</w:t>
-      </w:r>
-      <w:r>
-        <w:t>I</w:t>
-      </w:r>
-      <w:proofErr w:type="gramStart"/>
-      <w:r>
-        <w:t>],P</w:t>
-      </w:r>
-      <w:proofErr w:type="gramEnd"/>
-      <w:r>
-        <w:t xml:space="preserve"> </w:t>
-      </w:r>
-      <w:r>
-        <w:t>[Label3|image</w:t>
-      </w:r>
-      <w:r>
-        <w:t>I</w:t>
-      </w:r>
-      <w:r>
-        <w:t>],…</w:t>
-      </w:r>
-      <w:r>
-        <w:t xml:space="preserve"> </w:t>
-      </w:r>
-      <w:r>
-        <w:t>P[LabelL|image1]</w:t>
-      </w:r>
-    </w:p>
     <w:p/>
     <w:p>
       <w:r>
-        <w:t>Where each P[</w:t>
-      </w:r>
-      <w:proofErr w:type="spellStart"/>
-      <w:r>
-        <w:t>label|image</w:t>
-      </w:r>
-      <w:proofErr w:type="spellEnd"/>
-      <w:r>
-        <w:t>] is a certitude function modelled as a normal distribution with a mean and standard deviation calculated as described in the previous sections.</w:t>
+        <w:t>Where each P[label|image] is a certitude function modelled as a normal distribution with a mean and standard deviation calculated as described in the previous sections.</w:t>
       </w:r>
     </w:p>
     <w:p/>
@@ -9439,15 +9706,7 @@
         <w:t>/algorithm</w:t>
       </w:r>
       <w:r>
-        <w:t xml:space="preserve"> that can look at an </w:t>
-      </w:r>
-      <w:proofErr w:type="gramStart"/>
-      <w:r>
-        <w:t>image, and</w:t>
-      </w:r>
-      <w:proofErr w:type="gramEnd"/>
-      <w:r>
-        <w:t xml:space="preserve"> determine the new images’ similarity to all images used in creating of the belief network matrix. It does this by computing the SSIM score (structural similarity Index Measure) between the new image and each target image. (See </w:t>
+        <w:t xml:space="preserve"> that can look at an image, and determine the new images’ similarity to all images used in creating of the belief network matrix. It does this by computing the SSIM score (structural similarity Index Measure) between the new image and each target image. (See </w:t>
       </w:r>
       <w:hyperlink r:id="rId11" w:history="1">
         <w:r>
@@ -9523,13 +9782,8 @@
       <w:r>
         <w:t xml:space="preserve">vector, </w:t>
       </w:r>
-      <w:proofErr w:type="gramStart"/>
-      <w:r>
-        <w:t>Φ ,</w:t>
-      </w:r>
-      <w:proofErr w:type="gramEnd"/>
-      <w:r>
-        <w:t xml:space="preserve"> with a size of </w:t>
+      <w:r>
+        <w:t xml:space="preserve">Φ , with a size of </w:t>
       </w:r>
       <w:r>
         <w:t>[10,000 X 1] where each entry has a value between -1 and 1. This vector is passed through a SoftMax function, and the resultant vector has properties of a probability distribution (sum of all entries =1, all entries lie between 0 and 1, entries are independent)</w:t>
@@ -9652,29 +9906,13 @@
         <w:t>Φ</w:t>
       </w:r>
       <w:r>
-        <w:t xml:space="preserve"> </w:t>
-      </w:r>
-      <w:proofErr w:type="gramStart"/>
-      <w:r>
-        <w:t>vector, and</w:t>
-      </w:r>
-      <w:proofErr w:type="gramEnd"/>
-      <w:r>
-        <w:t xml:space="preserve"> setting all other values to 0. Then this new </w:t>
+        <w:t xml:space="preserve"> vector, and setting all other values to 0. Then this new </w:t>
       </w:r>
       <w:r>
         <w:t>Φ</w:t>
       </w:r>
       <w:r>
-        <w:t xml:space="preserve"> vector can be normalized using </w:t>
-      </w:r>
-      <w:proofErr w:type="spellStart"/>
-      <w:r>
-        <w:t>Softmax</w:t>
-      </w:r>
-      <w:proofErr w:type="spellEnd"/>
-      <w:r>
-        <w:t xml:space="preserve"> or any other technique. This may have some computational efficiencies later.</w:t>
+        <w:t xml:space="preserve"> vector can be normalized using Softmax or any other technique. This may have some computational efficiencies later.</w:t>
       </w:r>
     </w:p>
     <w:p>
@@ -9689,15 +9927,7 @@
         <w:t>Φ</w:t>
       </w:r>
       <w:r>
-        <w:t xml:space="preserve"> vector identified, </w:t>
-      </w:r>
-      <w:proofErr w:type="gramStart"/>
-      <w:r>
-        <w:t>We</w:t>
-      </w:r>
-      <w:proofErr w:type="gramEnd"/>
-      <w:r>
-        <w:t xml:space="preserve"> can solve the equation </w:t>
+        <w:t xml:space="preserve"> vector identified, We can solve the equation </w:t>
       </w:r>
     </w:p>
     <w:p>
@@ -9719,11 +9949,7 @@
         <w:t>where F is the matrix of the belief network</w:t>
       </w:r>
       <w:r>
-        <w:t xml:space="preserve"> after sampling each certitude function </w:t>
-      </w:r>
-      <w:proofErr w:type="spellStart"/>
-      <w:r>
-        <w:t>F</w:t>
+        <w:t xml:space="preserve"> after sampling each certitude function F</w:t>
       </w:r>
       <w:r>
         <w:rPr>
@@ -9731,7 +9957,6 @@
         </w:rPr>
         <w:t>ij</w:t>
       </w:r>
-      <w:proofErr w:type="spellEnd"/>
       <w:r>
         <w:t>.</w:t>
       </w:r>
@@ -9787,15 +10012,7 @@
         <w:t>Repeat for several thousand iterations</w:t>
       </w:r>
       <w:r>
-        <w:t xml:space="preserve"> (</w:t>
-      </w:r>
-      <w:proofErr w:type="spellStart"/>
-      <w:r>
-        <w:t>iter</w:t>
-      </w:r>
-      <w:proofErr w:type="spellEnd"/>
-      <w:r>
-        <w:t>)</w:t>
+        <w:t xml:space="preserve"> (iter)</w:t>
       </w:r>
       <w:r>
         <w:t>:</w:t>
@@ -9808,11 +10025,7 @@
         <w:t>For each certitude function</w:t>
       </w:r>
       <w:r>
-        <w:t xml:space="preserve"> </w:t>
-      </w:r>
-      <w:proofErr w:type="spellStart"/>
-      <w:r>
-        <w:t>F</w:t>
+        <w:t xml:space="preserve"> F</w:t>
       </w:r>
       <w:r>
         <w:rPr>
@@ -9820,7 +10033,6 @@
         </w:rPr>
         <w:t>ij</w:t>
       </w:r>
-      <w:proofErr w:type="spellEnd"/>
       <w:r>
         <w:t xml:space="preserve"> in the Belief Network</w:t>
       </w:r>
@@ -9895,23 +10107,7 @@
         </m:acc>
       </m:oMath>
       <w:r>
-        <w:t xml:space="preserve"> will be a matrix with 10 rows and </w:t>
-      </w:r>
-      <w:proofErr w:type="spellStart"/>
-      <w:r>
-        <w:t>iter</w:t>
-      </w:r>
-      <w:proofErr w:type="spellEnd"/>
-      <w:r>
-        <w:t xml:space="preserve"> columns. The values of each row can be plotted in a histogram. This histogram will approximate a normal distribution (proof needed? Or can we just </w:t>
-      </w:r>
-      <w:proofErr w:type="gramStart"/>
-      <w:r>
-        <w:t>make an assumption</w:t>
-      </w:r>
-      <w:proofErr w:type="gramEnd"/>
-      <w:r>
-        <w:t>?)</w:t>
+        <w:t xml:space="preserve"> will be a matrix with 10 rows and iter columns. The values of each row can be plotted in a histogram. This histogram will approximate a normal distribution (proof needed? Or can we just make an assumption?)</w:t>
       </w:r>
     </w:p>
     <w:p>
@@ -9942,23 +10138,7 @@
         </m:acc>
       </m:oMath>
       <w:r>
-        <w:t>, we can find the mean and standard deviation of the (</w:t>
-      </w:r>
-      <w:proofErr w:type="spellStart"/>
-      <w:r>
-        <w:t>iter</w:t>
-      </w:r>
-      <w:proofErr w:type="spellEnd"/>
-      <w:r>
-        <w:t>) entries. These can be used to represent the P[</w:t>
-      </w:r>
-      <w:proofErr w:type="spellStart"/>
-      <w:r>
-        <w:t>label|image</w:t>
-      </w:r>
-      <w:proofErr w:type="spellEnd"/>
-      <w:r>
-        <w:t>] with a given confidence interval. For example, it would be the Mean +-1.96 standard deviation for the 95% confidence interval.</w:t>
+        <w:t>, we can find the mean and standard deviation of the (iter) entries. These can be used to represent the P[label|image] with a given confidence interval. For example, it would be the Mean +-1.96 standard deviation for the 95% confidence interval.</w:t>
       </w:r>
     </w:p>
     <w:p>
@@ -10026,986 +10206,252 @@
         <w:pStyle w:val="NormalWeb"/>
       </w:pPr>
     </w:p>
-    <w:p>
-      <w:pPr>
-        <w:rPr>
-          <w:b/>
-          <w:bCs/>
-        </w:rPr>
-      </w:pPr>
-      <w:r>
-        <w:rPr>
-          <w:b/>
-          <w:bCs/>
-        </w:rPr>
-        <w:lastRenderedPageBreak/>
-        <w:t xml:space="preserve">A </w:t>
-      </w:r>
-      <w:r>
-        <w:rPr>
-          <w:b/>
-          <w:bCs/>
-        </w:rPr>
-        <w:t>Quick Aside on Optimization Problems</w:t>
-      </w:r>
-    </w:p>
-    <w:p/>
-    <w:p>
-      <w:pPr>
-        <w:rPr>
-          <w:u w:val="single"/>
-        </w:rPr>
-      </w:pPr>
-      <w:r>
-        <w:rPr>
-          <w:u w:val="single"/>
-        </w:rPr>
-        <w:t xml:space="preserve">A Toy Example </w:t>
-      </w:r>
-    </w:p>
-    <w:p>
-      <w:pPr>
-        <w:rPr>
-          <w:u w:val="single"/>
-        </w:rPr>
-      </w:pPr>
-    </w:p>
-    <w:p>
-      <w:r>
-        <w:t xml:space="preserve">Solve </w:t>
-      </w:r>
-    </w:p>
-    <w:p>
-      <w:pPr>
-        <w:jc w:val="center"/>
-      </w:pPr>
-      <w:r>
-        <w:t xml:space="preserve">0.8 * x1 + 0.9 * x2 + 0.7 * x3 </w:t>
-      </w:r>
-      <w:r>
-        <w:t>&lt;</w:t>
-      </w:r>
-      <w:r>
-        <w:t>= 0.85</w:t>
-      </w:r>
-    </w:p>
-    <w:p>
-      <w:pPr>
-        <w:jc w:val="center"/>
-      </w:pPr>
-      <w:r>
-        <w:t xml:space="preserve">0.2 * x1 + 0.1 * x2 + 0.3 * x3 </w:t>
-      </w:r>
-      <w:r>
-        <w:t>&lt;</w:t>
-      </w:r>
-      <w:r>
-        <w:t>= 0.15</w:t>
-      </w:r>
-    </w:p>
-    <w:p>
-      <w:pPr>
-        <w:jc w:val="center"/>
-      </w:pPr>
-      <w:r>
-        <w:t>Subject to</w:t>
-      </w:r>
-    </w:p>
-    <w:p>
-      <w:pPr>
-        <w:jc w:val="center"/>
-      </w:pPr>
-      <w:r>
-        <w:t>x</w:t>
-      </w:r>
-      <w:proofErr w:type="gramStart"/>
-      <w:r>
-        <w:t>1,x</w:t>
-      </w:r>
-      <w:proofErr w:type="gramEnd"/>
-      <w:r>
-        <w:t>2,x2&lt;=1</w:t>
-      </w:r>
-    </w:p>
-    <w:p>
-      <w:pPr>
-        <w:jc w:val="center"/>
-      </w:pPr>
-      <w:r>
-        <w:t>x</w:t>
-      </w:r>
-      <w:proofErr w:type="gramStart"/>
-      <w:r>
-        <w:t>1,x</w:t>
-      </w:r>
-      <w:proofErr w:type="gramEnd"/>
-      <w:r>
-        <w:t>2,x2=&gt;0</w:t>
-      </w:r>
-    </w:p>
-    <w:p>
-      <w:pPr>
-        <w:jc w:val="center"/>
-      </w:pPr>
-      <w:r>
-        <w:t>x1+x2+x3&lt;=1</w:t>
-      </w:r>
-    </w:p>
-    <w:p>
-      <w:pPr>
-        <w:jc w:val="center"/>
-      </w:pPr>
-    </w:p>
-    <w:p>
-      <w:r>
-        <w:t>Using a least squares approach, we obtain:</w:t>
-      </w:r>
-    </w:p>
-    <w:p/>
-    <w:p>
-      <w:r>
-        <w:t>X1 = 0.3333</w:t>
-      </w:r>
-      <w:r>
-        <w:t xml:space="preserve">, </w:t>
-      </w:r>
-      <w:r>
-        <w:tab/>
-      </w:r>
-      <w:r>
-        <w:tab/>
-      </w:r>
-      <w:r>
-        <w:t>X2 = 0.58333</w:t>
-      </w:r>
-      <w:r>
-        <w:t xml:space="preserve">, </w:t>
-      </w:r>
-      <w:r>
-        <w:tab/>
-      </w:r>
-      <w:r>
-        <w:t>X3 = 0.08333</w:t>
-      </w:r>
-    </w:p>
-    <w:p/>
-    <w:p>
-      <w:r>
-        <w:t xml:space="preserve">Notice this solution solves the inequality as an </w:t>
-      </w:r>
-      <w:r>
-        <w:t>equality.</w:t>
-      </w:r>
-    </w:p>
-    <w:p/>
-    <w:p>
-      <w:pPr>
-        <w:jc w:val="center"/>
-      </w:pPr>
-      <w:r>
-        <w:t>0.8 * x1 + 0.9 * x2 + 0.7 * x3 = 0.85</w:t>
-      </w:r>
-    </w:p>
-    <w:p>
-      <w:pPr>
-        <w:jc w:val="center"/>
-      </w:pPr>
-      <w:r>
-        <w:t>0.2 * x1 + 0.1 * x2 + 0.3 * x3 = 0.15</w:t>
-      </w:r>
-    </w:p>
-    <w:p/>
-    <w:p>
-      <w:r>
-        <w:t>The least squares approach is algorithmic, so it always obtains the same answer.</w:t>
-      </w:r>
-    </w:p>
-    <w:p/>
-    <w:p>
-      <w:r>
-        <w:t xml:space="preserve">However, using a </w:t>
-      </w:r>
-      <w:proofErr w:type="spellStart"/>
-      <w:r>
-        <w:t>MonteCarlo</w:t>
-      </w:r>
-      <w:proofErr w:type="spellEnd"/>
-      <w:r>
-        <w:t xml:space="preserve"> approach leads to a</w:t>
-      </w:r>
-      <w:r>
-        <w:t>n</w:t>
-      </w:r>
-      <w:r>
-        <w:t xml:space="preserve"> </w:t>
-      </w:r>
-      <w:r>
-        <w:t>interesting</w:t>
-      </w:r>
-      <w:r>
-        <w:t xml:space="preserve"> result.</w:t>
-      </w:r>
-      <w:r>
-        <w:t xml:space="preserve"> </w:t>
-      </w:r>
-      <w:r>
-        <w:t>By repeatedly guessing different values of x</w:t>
-      </w:r>
-      <w:proofErr w:type="gramStart"/>
-      <w:r>
-        <w:t>1,x</w:t>
-      </w:r>
-      <w:proofErr w:type="gramEnd"/>
-      <w:r>
-        <w:t xml:space="preserve">2,x3 that </w:t>
-      </w:r>
-      <w:r>
-        <w:t>meet</w:t>
-      </w:r>
-      <w:r>
-        <w:t xml:space="preserve"> the constraints and checking the one that best minimizes the cos</w:t>
-      </w:r>
-      <w:r>
-        <w:t>t</w:t>
-      </w:r>
-      <w:r>
-        <w:t xml:space="preserve"> function:</w:t>
-      </w:r>
-    </w:p>
-    <w:p/>
-    <w:p>
-      <w:pPr>
-        <w:jc w:val="center"/>
-      </w:pPr>
-      <w:r>
-        <w:t>|</w:t>
-      </w:r>
-      <w:proofErr w:type="gramStart"/>
-      <w:r>
-        <w:t>|(</w:t>
-      </w:r>
-      <w:proofErr w:type="gramEnd"/>
-      <w:r>
-        <w:t xml:space="preserve">0.8 * x1 + 0.9 * x2 + 0.7 * x3 </w:t>
-      </w:r>
-      <w:r>
-        <w:t xml:space="preserve">- </w:t>
-      </w:r>
-      <w:r>
-        <w:t>0.85</w:t>
-      </w:r>
-      <w:r>
-        <w:t>)^2 + (</w:t>
-      </w:r>
-      <w:r>
-        <w:t xml:space="preserve">0.2 * x1 + 0.1 * x2 + 0.3 * x3 </w:t>
-      </w:r>
-      <w:r>
-        <w:t>-</w:t>
-      </w:r>
-      <w:r>
-        <w:t xml:space="preserve"> 0.15</w:t>
-      </w:r>
-      <w:r>
-        <w:t>)^2 ||</w:t>
-      </w:r>
-    </w:p>
-    <w:p>
-      <w:pPr>
-        <w:jc w:val="center"/>
-      </w:pPr>
-    </w:p>
-    <w:p>
-      <w:r>
-        <w:t>We obtain multiple solutions to the problem.</w:t>
-      </w:r>
-      <w:r>
-        <w:t xml:space="preserve"> This can be anticipated as we have 3 free variables, but only 2 equations.</w:t>
-      </w:r>
-      <w:r>
-        <w:t xml:space="preserve"> Some examples</w:t>
-      </w:r>
-      <w:r>
-        <w:t xml:space="preserve"> of solutions</w:t>
-      </w:r>
-      <w:r>
-        <w:t xml:space="preserve"> are:</w:t>
-      </w:r>
-    </w:p>
-    <w:p/>
-    <w:p>
-      <w:r>
-        <w:t>X1 = 0.1511</w:t>
-      </w:r>
-      <w:r>
-        <w:t>,</w:t>
-      </w:r>
-      <w:r>
-        <w:tab/>
-      </w:r>
-      <w:r>
-        <w:t>X2 = 0.67447</w:t>
-      </w:r>
-      <w:r>
-        <w:t>,</w:t>
-      </w:r>
-      <w:r>
-        <w:tab/>
-      </w:r>
-      <w:r>
-        <w:tab/>
-      </w:r>
-      <w:r>
-        <w:t>X3 = 0.1744</w:t>
-      </w:r>
-    </w:p>
-    <w:p/>
-    <w:p>
-      <w:r>
-        <w:t>Or</w:t>
-      </w:r>
-    </w:p>
-    <w:p/>
-    <w:p>
-      <w:r>
-        <w:t xml:space="preserve">X1 = </w:t>
-      </w:r>
-      <w:r>
-        <w:t>0.41292708</w:t>
-      </w:r>
-      <w:r>
-        <w:t xml:space="preserve">, </w:t>
-      </w:r>
-      <w:r>
-        <w:tab/>
-      </w:r>
-      <w:r>
-        <w:t xml:space="preserve">X2 = </w:t>
-      </w:r>
-      <w:r>
-        <w:t>0.54353048</w:t>
-      </w:r>
-      <w:r>
-        <w:t xml:space="preserve">, </w:t>
-      </w:r>
-      <w:r>
-        <w:tab/>
-      </w:r>
-      <w:r>
-        <w:t xml:space="preserve">X3 = </w:t>
-      </w:r>
-      <w:r>
-        <w:t>0.04354243</w:t>
-      </w:r>
-    </w:p>
-    <w:p/>
-    <w:p>
-      <w:r>
-        <w:t>Or</w:t>
-      </w:r>
-    </w:p>
-    <w:p/>
-    <w:p>
-      <w:r>
-        <w:t xml:space="preserve">X1 = </w:t>
-      </w:r>
-      <w:r>
-        <w:t>0.41292708</w:t>
-      </w:r>
-      <w:r>
-        <w:t xml:space="preserve">, </w:t>
-      </w:r>
-      <w:r>
-        <w:tab/>
-      </w:r>
-      <w:r>
-        <w:t xml:space="preserve">X2 = </w:t>
-      </w:r>
-      <w:r>
-        <w:t>0.54353048</w:t>
-      </w:r>
-      <w:r>
-        <w:t xml:space="preserve">, </w:t>
-      </w:r>
-      <w:r>
-        <w:tab/>
-      </w:r>
-      <w:r>
-        <w:t xml:space="preserve">X3 = </w:t>
-      </w:r>
-      <w:r>
-        <w:t>0.04354243</w:t>
-      </w:r>
-    </w:p>
-    <w:p/>
-    <w:p>
-      <w:r>
-        <w:t>Remark</w:t>
-      </w:r>
-      <w:r>
-        <w:t xml:space="preserve">: This cost function uses the 2 </w:t>
-      </w:r>
-      <w:proofErr w:type="gramStart"/>
-      <w:r>
-        <w:t>norm</w:t>
-      </w:r>
-      <w:proofErr w:type="gramEnd"/>
-      <w:r>
-        <w:t>. But it can be modified to further penalize values that go over the constraint, but not under, for example:</w:t>
-      </w:r>
-    </w:p>
-    <w:p/>
-    <w:p>
-      <w:r>
-        <w:t xml:space="preserve">Cost function = sup norm + </w:t>
-      </w:r>
-      <w:proofErr w:type="spellStart"/>
-      <w:proofErr w:type="gramStart"/>
-      <w:r>
-        <w:t>np.argmin</w:t>
-      </w:r>
-      <w:proofErr w:type="spellEnd"/>
-      <w:proofErr w:type="gramEnd"/>
-      <w:r>
-        <w:t xml:space="preserve">(0,( </w:t>
-      </w:r>
-      <w:r>
-        <w:t xml:space="preserve">0.8 * x1 + 0.9 * x2 + 0.7 * x3 </w:t>
-      </w:r>
-      <w:r>
-        <w:t xml:space="preserve">- </w:t>
-      </w:r>
-      <w:r>
-        <w:t>0.85</w:t>
-      </w:r>
-      <w:r>
-        <w:t>))</w:t>
-      </w:r>
-    </w:p>
-    <w:p/>
-    <w:p>
-      <w:pPr>
-        <w:rPr>
-          <w:b/>
-          <w:bCs/>
-          <w:u w:val="single"/>
-        </w:rPr>
-      </w:pPr>
-      <w:r>
-        <w:rPr>
-          <w:b/>
-          <w:bCs/>
-          <w:u w:val="single"/>
-        </w:rPr>
-        <w:t>A second toy example:</w:t>
-      </w:r>
-    </w:p>
-    <w:p/>
-    <w:p>
-      <w:r>
-        <w:t xml:space="preserve">Solve </w:t>
-      </w:r>
-    </w:p>
-    <w:p>
-      <w:pPr>
-        <w:jc w:val="center"/>
-      </w:pPr>
-      <w:r>
-        <w:t xml:space="preserve">0.8 * x1 + 0.9 * x2 + 0.7 * x3 </w:t>
-      </w:r>
-      <w:r>
-        <w:t>&lt;</w:t>
-      </w:r>
-      <w:r>
-        <w:t>= 0.</w:t>
-      </w:r>
-      <w:r>
-        <w:t>1</w:t>
-      </w:r>
-      <w:r>
-        <w:t>5</w:t>
-      </w:r>
-    </w:p>
-    <w:p>
-      <w:pPr>
-        <w:jc w:val="center"/>
-      </w:pPr>
-      <w:r>
-        <w:t xml:space="preserve">0.2 * x1 + 0.1 * x2 + 0.3 * x3 </w:t>
-      </w:r>
-      <w:r>
-        <w:t>&lt;</w:t>
-      </w:r>
-      <w:r>
-        <w:t>= 0.</w:t>
-      </w:r>
-      <w:r>
-        <w:t>8</w:t>
-      </w:r>
-      <w:r>
-        <w:t>5</w:t>
-      </w:r>
-    </w:p>
-    <w:p>
-      <w:pPr>
-        <w:jc w:val="center"/>
-      </w:pPr>
-      <w:r>
-        <w:t>Subject to</w:t>
-      </w:r>
-    </w:p>
-    <w:p>
-      <w:pPr>
-        <w:jc w:val="center"/>
-      </w:pPr>
-      <w:r>
-        <w:t>x</w:t>
-      </w:r>
-      <w:proofErr w:type="gramStart"/>
-      <w:r>
-        <w:t>1,x</w:t>
-      </w:r>
-      <w:proofErr w:type="gramEnd"/>
-      <w:r>
-        <w:t>2,x2&lt;=1</w:t>
-      </w:r>
-    </w:p>
-    <w:p>
-      <w:pPr>
-        <w:jc w:val="center"/>
-      </w:pPr>
-      <w:r>
-        <w:t>x</w:t>
-      </w:r>
-      <w:proofErr w:type="gramStart"/>
-      <w:r>
-        <w:t>1,x</w:t>
-      </w:r>
-      <w:proofErr w:type="gramEnd"/>
-      <w:r>
-        <w:t>2,x2=&gt;0</w:t>
-      </w:r>
-    </w:p>
-    <w:p>
-      <w:pPr>
-        <w:jc w:val="center"/>
-      </w:pPr>
-      <w:r>
-        <w:t>x1+x2+x3&lt;=1</w:t>
-      </w:r>
-    </w:p>
-    <w:p>
-      <w:pPr>
-        <w:jc w:val="center"/>
-      </w:pPr>
-    </w:p>
-    <w:p>
-      <w:r>
-        <w:t>Using a sequential least square programming optimizer, we obtain:</w:t>
-      </w:r>
-    </w:p>
-    <w:p/>
-    <w:p>
-      <w:r>
-        <w:t>X1 = 0.00</w:t>
-      </w:r>
-    </w:p>
-    <w:p>
-      <w:r>
-        <w:t>X2 = 0.00</w:t>
-      </w:r>
-    </w:p>
-    <w:p>
-      <w:r>
-        <w:t>X3 = 0.62068</w:t>
-      </w:r>
-    </w:p>
-    <w:p/>
-    <w:p>
-      <w:r>
-        <w:t xml:space="preserve">w/ a 2 norm error of = </w:t>
-      </w:r>
-      <w:r>
-        <w:t>0.7221853807375879</w:t>
-      </w:r>
-    </w:p>
-    <w:p/>
-    <w:p>
-      <w:r>
-        <w:t xml:space="preserve">Using a </w:t>
-      </w:r>
-      <w:proofErr w:type="spellStart"/>
-      <w:r>
-        <w:t>MonteCarlo</w:t>
-      </w:r>
-      <w:proofErr w:type="spellEnd"/>
-      <w:r>
-        <w:t xml:space="preserve"> Approach, we obtain</w:t>
-      </w:r>
-    </w:p>
-    <w:p/>
-    <w:p>
-      <w:r>
-        <w:t>X1 = 0.0043</w:t>
-      </w:r>
-    </w:p>
-    <w:p>
-      <w:r>
-        <w:t>X2 = 0.0037</w:t>
-      </w:r>
-    </w:p>
-    <w:p>
-      <w:r>
-        <w:t>X3 = 0.6234</w:t>
-      </w:r>
-    </w:p>
-    <w:p/>
-    <w:p>
-      <w:r>
-        <w:t xml:space="preserve">w/ a 2 norm error of = </w:t>
-      </w:r>
-      <w:r>
-        <w:t>0.7228862753461998</w:t>
-      </w:r>
-    </w:p>
-    <w:p/>
-    <w:p>
-      <w:r>
-        <w:t xml:space="preserve">This toy problem has 2 </w:t>
-      </w:r>
-      <w:r>
-        <w:t>noticeable</w:t>
-      </w:r>
-      <w:r>
-        <w:t xml:space="preserve"> outcomes. First, the Montecarlo solution comes very close to the actual solution. </w:t>
-      </w:r>
-      <w:r>
-        <w:t>Running the MC simulation for longer may even improve accuracy further.</w:t>
-      </w:r>
-    </w:p>
-    <w:p/>
-    <w:p>
-      <w:r>
-        <w:t>Another interesting outcome is that we cannot find values for x</w:t>
-      </w:r>
-      <w:proofErr w:type="gramStart"/>
-      <w:r>
-        <w:t>1,x</w:t>
-      </w:r>
-      <w:proofErr w:type="gramEnd"/>
-      <w:r>
-        <w:t>2,x3 that solve the equations exactly. Even though we have 3 variables and 2 equations, getting an exact match is not possible.</w:t>
-      </w:r>
-    </w:p>
-    <w:p/>
-    <w:p>
-      <w:pPr>
-        <w:jc w:val="center"/>
-      </w:pPr>
-      <w:r>
-        <w:t>0.8 * x1 + 0.9 * x2 + 0.7 * x3 = 0.</w:t>
-      </w:r>
-      <w:r>
-        <w:t>1</w:t>
-      </w:r>
-      <w:r>
-        <w:t>5</w:t>
-      </w:r>
-    </w:p>
-    <w:p>
-      <w:pPr>
-        <w:jc w:val="center"/>
-      </w:pPr>
-      <w:r>
-        <w:t>0.2 * x1 + 0.1 * x2 + 0.3 * x3</w:t>
-      </w:r>
-      <w:r>
-        <w:t xml:space="preserve"> </w:t>
-      </w:r>
-      <w:r>
-        <w:t>= 0.</w:t>
-      </w:r>
-      <w:r>
-        <w:t>8</w:t>
-      </w:r>
-      <w:r>
-        <w:t>5</w:t>
-      </w:r>
-    </w:p>
-    <w:p/>
-    <w:p>
-      <w:r>
-        <w:t>The only way to make this match exact is if x</w:t>
-      </w:r>
-      <w:proofErr w:type="gramStart"/>
-      <w:r>
-        <w:t>1,x</w:t>
-      </w:r>
-      <w:proofErr w:type="gramEnd"/>
-      <w:r>
-        <w:t>2,or x3 violate a condition or two For example [0.333, -2.917, 3.5833] solves these 2 equations exactly.</w:t>
-      </w:r>
-    </w:p>
     <w:p/>
     <w:p/>
     <w:p/>
     <w:p/>
     <w:p/>
+    <w:p>
+      <w:pPr>
+        <w:rPr>
+          <w:b/>
+          <w:bCs/>
+          <w:u w:val="single"/>
+        </w:rPr>
+      </w:pPr>
+      <w:r>
+        <w:rPr>
+          <w:b/>
+          <w:bCs/>
+          <w:u w:val="single"/>
+        </w:rPr>
+        <w:t>A Posteriori Problem</w:t>
+      </w:r>
+    </w:p>
+    <w:p/>
+    <w:p>
+      <w:r>
+        <w:t>An Expert/Model 6 who was not considered as part of the belief network is asked to look at figure 1 and make an educated guess as to what figure 1.</w:t>
+      </w:r>
+    </w:p>
+    <w:p>
+      <w:r>
+        <w:t>It returns the following guess:</w:t>
+      </w:r>
+    </w:p>
+    <w:p/>
+    <w:p>
+      <w:r>
+        <w:t>Class0:</w:t>
+      </w:r>
+      <w:r>
+        <w:tab/>
+      </w:r>
+      <w:r>
+        <w:tab/>
+        <w:t>0.00</w:t>
+      </w:r>
+    </w:p>
+    <w:p>
+      <w:r>
+        <w:t>Class1:</w:t>
+      </w:r>
+      <w:r>
+        <w:tab/>
+        <w:t xml:space="preserve"> </w:t>
+      </w:r>
+      <w:r>
+        <w:tab/>
+        <w:t>0.04</w:t>
+      </w:r>
+    </w:p>
+    <w:p>
+      <w:r>
+        <w:t xml:space="preserve">Class2:  </w:t>
+      </w:r>
+      <w:r>
+        <w:tab/>
+        <w:t>0.02</w:t>
+      </w:r>
+    </w:p>
+    <w:p>
+      <w:r>
+        <w:t>Class3:</w:t>
+      </w:r>
+      <w:r>
+        <w:tab/>
+      </w:r>
+      <w:r>
+        <w:tab/>
+        <w:t>0.16</w:t>
+      </w:r>
+    </w:p>
+    <w:p>
+      <w:r>
+        <w:t>Class4:</w:t>
+      </w:r>
+      <w:r>
+        <w:tab/>
+      </w:r>
+      <w:r>
+        <w:tab/>
+        <w:t>0.16</w:t>
+      </w:r>
+    </w:p>
+    <w:p>
+      <w:r>
+        <w:t>Class5:</w:t>
+      </w:r>
+      <w:r>
+        <w:tab/>
+      </w:r>
+      <w:r>
+        <w:tab/>
+        <w:t>0.39</w:t>
+      </w:r>
+    </w:p>
+    <w:p>
+      <w:r>
+        <w:t>Class6:</w:t>
+      </w:r>
+      <w:r>
+        <w:tab/>
+      </w:r>
+      <w:r>
+        <w:tab/>
+        <w:t>0.02</w:t>
+      </w:r>
+    </w:p>
+    <w:p>
+      <w:r>
+        <w:t>Class7:</w:t>
+      </w:r>
+      <w:r>
+        <w:tab/>
+      </w:r>
+      <w:r>
+        <w:tab/>
+        <w:t>0.01</w:t>
+      </w:r>
+    </w:p>
+    <w:p>
+      <w:r>
+        <w:t>Class8:</w:t>
+      </w:r>
+      <w:r>
+        <w:tab/>
+      </w:r>
+      <w:r>
+        <w:tab/>
+        <w:t>0.15</w:t>
+      </w:r>
+    </w:p>
+    <w:p>
+      <w:r>
+        <w:t>Class9:</w:t>
+      </w:r>
+      <w:r>
+        <w:tab/>
+      </w:r>
+      <w:r>
+        <w:tab/>
+        <w:t>0.05</w:t>
+      </w:r>
+    </w:p>
+    <w:p/>
+    <w:p/>
+    <w:p>
+      <w:r>
+        <w:t>We do not know the accuracy of model 6. Therefore, we would like to use the belief network to add some confidence bounds to model6’s guess.</w:t>
+      </w:r>
+    </w:p>
+    <w:p/>
+    <w:p>
+      <w:r>
+        <w:t xml:space="preserve">To do this, we need to first solve for a viable vector </w:t>
+      </w:r>
+      <w:r>
+        <w:t>Φ</w:t>
+      </w:r>
+      <w:r>
+        <w:t xml:space="preserve"> such</w:t>
+      </w:r>
+    </w:p>
+    <w:p/>
+    <w:p>
+      <w:pPr>
+        <w:jc w:val="center"/>
+      </w:pPr>
+      <w:r>
+        <w:t xml:space="preserve">L &lt;= F </w:t>
+      </w:r>
+      <w:r>
+        <w:t>Φ</w:t>
+      </w:r>
+    </w:p>
+    <w:p>
+      <w:pPr>
+        <w:jc w:val="center"/>
+      </w:pPr>
+    </w:p>
+    <w:p>
+      <w:pPr>
+        <w:jc w:val="center"/>
+      </w:pPr>
+      <w:r>
+        <w:t>Sum(</w:t>
+      </w:r>
+      <w:r>
+        <w:t>Φ</w:t>
+      </w:r>
+      <w:r>
+        <w:t>)&lt;=0</w:t>
+      </w:r>
+    </w:p>
+    <w:p>
+      <w:pPr>
+        <w:jc w:val="center"/>
+      </w:pPr>
+      <w:r>
+        <w:t>0&lt;=</w:t>
+      </w:r>
+      <w:r>
+        <w:t xml:space="preserve"> </w:t>
+      </w:r>
+      <w:r>
+        <w:t>Φ</w:t>
+      </w:r>
+      <w:r>
+        <w:rPr>
+          <w:vertAlign w:val="subscript"/>
+        </w:rPr>
+        <w:t>i</w:t>
+      </w:r>
+      <w:r>
+        <w:t xml:space="preserve"> &lt;=1</w:t>
+      </w:r>
+    </w:p>
+    <w:p/>
+    <w:p>
+      <w:r>
+        <w:t xml:space="preserve">Once this vector </w:t>
+      </w:r>
+      <w:r>
+        <w:t>Φ</w:t>
+      </w:r>
+      <w:r>
+        <w:t xml:space="preserve"> is determined, we can then use algorithm 1.</w:t>
+      </w:r>
+    </w:p>
     <w:p/>
     <w:p/>
     <w:p/>
     <w:p>
-      <w:pPr>
-        <w:rPr>
-          <w:b/>
-          <w:bCs/>
-          <w:u w:val="single"/>
-        </w:rPr>
-      </w:pPr>
-      <w:r>
-        <w:rPr>
-          <w:b/>
-          <w:bCs/>
-          <w:u w:val="single"/>
-        </w:rPr>
-        <w:lastRenderedPageBreak/>
-        <w:t>A Posteriori Problem</w:t>
-      </w:r>
-    </w:p>
-    <w:p/>
-    <w:p>
-      <w:r>
-        <w:t>An Expert/Model 6 who was not considered as part of the belief network is asked to look at figure 1 and make an educated guess as to what figure 1.</w:t>
-      </w:r>
-    </w:p>
-    <w:p>
-      <w:r>
-        <w:t>It returns the following guess:</w:t>
-      </w:r>
-    </w:p>
-    <w:p/>
-    <w:p>
-      <w:r>
-        <w:t>Class0:</w:t>
-      </w:r>
-      <w:r>
-        <w:tab/>
-      </w:r>
-      <w:r>
-        <w:tab/>
-        <w:t>0.00</w:t>
-      </w:r>
-    </w:p>
-    <w:p>
-      <w:r>
-        <w:t>Class1:</w:t>
-      </w:r>
-      <w:r>
-        <w:tab/>
-        <w:t xml:space="preserve"> </w:t>
-      </w:r>
-      <w:r>
-        <w:tab/>
-        <w:t>0.04</w:t>
-      </w:r>
-    </w:p>
-    <w:p>
-      <w:r>
-        <w:t xml:space="preserve">Class2:  </w:t>
-      </w:r>
-      <w:r>
-        <w:tab/>
-        <w:t>0.02</w:t>
-      </w:r>
-    </w:p>
-    <w:p>
-      <w:r>
-        <w:t>Class3:</w:t>
-      </w:r>
-      <w:r>
-        <w:tab/>
-      </w:r>
-      <w:r>
-        <w:tab/>
-        <w:t>0.16</w:t>
-      </w:r>
-    </w:p>
-    <w:p>
-      <w:r>
-        <w:t>Class4:</w:t>
-      </w:r>
-      <w:r>
-        <w:tab/>
-      </w:r>
-      <w:r>
-        <w:tab/>
-        <w:t>0.16</w:t>
-      </w:r>
-    </w:p>
-    <w:p>
-      <w:r>
-        <w:t>Class5:</w:t>
-      </w:r>
-      <w:r>
-        <w:tab/>
-      </w:r>
-      <w:r>
-        <w:tab/>
-        <w:t>0.39</w:t>
-      </w:r>
-    </w:p>
-    <w:p>
-      <w:r>
-        <w:t>Class6:</w:t>
-      </w:r>
-      <w:r>
-        <w:tab/>
-      </w:r>
-      <w:r>
-        <w:tab/>
-        <w:t>0.02</w:t>
-      </w:r>
-    </w:p>
-    <w:p>
-      <w:r>
-        <w:t>Class7:</w:t>
-      </w:r>
-      <w:r>
-        <w:tab/>
-      </w:r>
-      <w:r>
-        <w:tab/>
-        <w:t>0.01</w:t>
-      </w:r>
-    </w:p>
-    <w:p>
-      <w:r>
-        <w:t>Class8:</w:t>
-      </w:r>
-      <w:r>
-        <w:tab/>
-      </w:r>
-      <w:r>
-        <w:tab/>
-        <w:t>0.15</w:t>
-      </w:r>
-    </w:p>
-    <w:p>
-      <w:r>
-        <w:t>Class9:</w:t>
-      </w:r>
-      <w:r>
-        <w:tab/>
-      </w:r>
-      <w:r>
-        <w:tab/>
-        <w:t>0.05</w:t>
-      </w:r>
-    </w:p>
-    <w:p/>
-    <w:p/>
-    <w:p>
-      <w:r>
-        <w:t>We do not know the accuracy of model 6. Therefore, we would like to use the belief network to add some confidence bounds to model6’s guess.</w:t>
-      </w:r>
-    </w:p>
-    <w:p/>
-    <w:p>
-      <w:r>
-        <w:t xml:space="preserve">To do this, we need to first solve for a viable vector </w:t>
-      </w:r>
-      <w:r>
-        <w:t>Φ</w:t>
-      </w:r>
-      <w:r>
-        <w:t xml:space="preserve"> such</w:t>
-      </w:r>
-    </w:p>
-    <w:p/>
-    <w:p>
-      <w:pPr>
-        <w:jc w:val="center"/>
-      </w:pPr>
-      <w:r>
-        <w:t xml:space="preserve">L &lt;= F </w:t>
-      </w:r>
-      <w:r>
-        <w:t>Φ</w:t>
-      </w:r>
-    </w:p>
-    <w:p>
-      <w:pPr>
-        <w:jc w:val="center"/>
-      </w:pPr>
-    </w:p>
-    <w:p>
-      <w:pPr>
-        <w:jc w:val="center"/>
-      </w:pPr>
-      <w:r>
-        <w:t>Sum(</w:t>
-      </w:r>
-      <w:r>
-        <w:t>Φ</w:t>
-      </w:r>
-      <w:r>
-        <w:t>)&lt;=0</w:t>
-      </w:r>
-    </w:p>
-    <w:p>
-      <w:pPr>
-        <w:jc w:val="center"/>
-      </w:pPr>
-      <w:r>
-        <w:t>0&lt;=</w:t>
-      </w:r>
-      <w:r>
-        <w:t xml:space="preserve"> </w:t>
-      </w:r>
-      <w:proofErr w:type="spellStart"/>
-      <w:r>
-        <w:t>Φ</w:t>
-      </w:r>
-      <w:r>
-        <w:rPr>
-          <w:vertAlign w:val="subscript"/>
-        </w:rPr>
-        <w:t>i</w:t>
-      </w:r>
-      <w:proofErr w:type="spellEnd"/>
-      <w:r>
-        <w:t xml:space="preserve"> &lt;=1</w:t>
-      </w:r>
-    </w:p>
-    <w:p/>
-    <w:p>
-      <w:r>
-        <w:t xml:space="preserve">Once this vector </w:t>
-      </w:r>
-      <w:r>
-        <w:t>Φ</w:t>
-      </w:r>
-      <w:r>
-        <w:t xml:space="preserve"> is determined, we can then use algorithm 1.</w:t>
-      </w:r>
-    </w:p>
-    <w:p/>
-    <w:p/>
-    <w:p/>
-    <w:p>
       <w:r>
         <w:t xml:space="preserve">To do this, we can </w:t>
       </w:r>
       <w:r>
-        <w:t xml:space="preserve">use a least squares approach, but this seems to crash my computer. Motivated by the toy problems, a </w:t>
-      </w:r>
-      <w:proofErr w:type="spellStart"/>
-      <w:r>
-        <w:t>MonteCarlo</w:t>
-      </w:r>
-      <w:proofErr w:type="spellEnd"/>
-      <w:r>
-        <w:t xml:space="preserve"> Approach was used for Algorithm 2.</w:t>
+        <w:t>use a least squares approach, but this seems to crash my computer. Motivated by the toy problems, a MonteCarlo Approach was used for Algorithm 2.</w:t>
       </w:r>
       <w:r>
         <w:br/>
@@ -11039,35 +10485,13 @@
         <w:rPr>
           <w:u w:val="single"/>
         </w:rPr>
-        <w:t xml:space="preserve"> – </w:t>
-      </w:r>
-      <w:proofErr w:type="spellStart"/>
-      <w:r>
-        <w:rPr>
-          <w:u w:val="single"/>
-        </w:rPr>
-        <w:t>MonteCarlo</w:t>
-      </w:r>
-      <w:proofErr w:type="spellEnd"/>
-      <w:r>
-        <w:rPr>
-          <w:u w:val="single"/>
-        </w:rPr>
-        <w:t xml:space="preserve"> Approach</w:t>
+        <w:t xml:space="preserve"> – MonteCarlo Approach</w:t>
       </w:r>
     </w:p>
     <w:p/>
     <w:p>
       <w:r>
-        <w:t xml:space="preserve">Create an error function such </w:t>
-      </w:r>
-      <w:proofErr w:type="gramStart"/>
-      <w:r>
-        <w:t>as( L</w:t>
-      </w:r>
-      <w:proofErr w:type="gramEnd"/>
-      <w:r>
-        <w:t xml:space="preserve">-F </w:t>
+        <w:t xml:space="preserve">Create an error function such as( L-F </w:t>
       </w:r>
       <w:r>
         <w:t>Φ</w:t>
@@ -11088,36 +10512,22 @@
       <w:r>
         <w:t xml:space="preserve">Initialize </w:t>
       </w:r>
-      <w:proofErr w:type="spellStart"/>
       <w:r>
         <w:t>Φ</w:t>
       </w:r>
-      <w:proofErr w:type="gramStart"/>
       <w:r>
         <w:rPr>
           <w:vertAlign w:val="subscript"/>
         </w:rPr>
-        <w:t>composite</w:t>
-      </w:r>
-      <w:proofErr w:type="spellEnd"/>
-      <w:r>
-        <w:rPr>
-          <w:vertAlign w:val="subscript"/>
-        </w:rPr>
-        <w:t xml:space="preserve">  </w:t>
-      </w:r>
-      <w:r>
-        <w:t>as</w:t>
-      </w:r>
-      <w:proofErr w:type="gramEnd"/>
-      <w:r>
-        <w:t xml:space="preserve"> zeroes</w:t>
+        <w:t xml:space="preserve">composite  </w:t>
+      </w:r>
+      <w:r>
+        <w:t>as zeroes</w:t>
       </w:r>
       <w:r>
         <w:br/>
         <w:t xml:space="preserve">Initialize </w:t>
       </w:r>
-      <w:proofErr w:type="spellStart"/>
       <w:r>
         <w:t>Φ</w:t>
       </w:r>
@@ -11127,22 +10537,13 @@
         </w:rPr>
         <w:t>Best</w:t>
       </w:r>
-      <w:proofErr w:type="spellEnd"/>
       <w:r>
         <w:t xml:space="preserve"> = 0</w:t>
       </w:r>
     </w:p>
     <w:p>
       <w:r>
-        <w:t xml:space="preserve">Initialize </w:t>
-      </w:r>
-      <w:proofErr w:type="spellStart"/>
-      <w:r>
-        <w:t>min_error</w:t>
-      </w:r>
-      <w:proofErr w:type="spellEnd"/>
-      <w:r>
-        <w:t xml:space="preserve"> = inf</w:t>
+        <w:t>Initialize min_error = inf</w:t>
       </w:r>
     </w:p>
     <w:p/>
@@ -11156,15 +10557,7 @@
         <w:ind w:left="720"/>
       </w:pPr>
       <w:r>
-        <w:t xml:space="preserve">Sample each certitude function </w:t>
-      </w:r>
-      <w:proofErr w:type="spellStart"/>
-      <w:r>
-        <w:t>Fij</w:t>
-      </w:r>
-      <w:proofErr w:type="spellEnd"/>
-      <w:r>
-        <w:t xml:space="preserve"> to create F</w:t>
+        <w:t>Sample each certitude function Fij to create F</w:t>
       </w:r>
     </w:p>
     <w:p>
@@ -11188,7 +10581,6 @@
       <w:r>
         <w:t xml:space="preserve">      Create a random Vector </w:t>
       </w:r>
-      <w:proofErr w:type="spellStart"/>
       <w:r>
         <w:t>Φ</w:t>
       </w:r>
@@ -11196,25 +10588,73 @@
         <w:rPr>
           <w:vertAlign w:val="subscript"/>
         </w:rPr>
+        <w:t xml:space="preserve">rand </w:t>
+      </w:r>
+      <w:r>
+        <w:t>that meets the constaints.</w:t>
+      </w:r>
+    </w:p>
+    <w:p>
+      <w:pPr>
+        <w:ind w:left="720"/>
+      </w:pPr>
+      <w:r>
+        <w:t xml:space="preserve">      Compute the error using function of </w:t>
+      </w:r>
+      <w:r>
+        <w:t>Φ</w:t>
+      </w:r>
+      <w:r>
+        <w:rPr>
+          <w:vertAlign w:val="subscript"/>
+        </w:rPr>
         <w:t>rand</w:t>
       </w:r>
-      <w:proofErr w:type="spellEnd"/>
+    </w:p>
+    <w:p>
+      <w:pPr>
+        <w:ind w:left="720"/>
+      </w:pPr>
+      <w:r>
+        <w:t xml:space="preserve">      If error &lt; min_error:</w:t>
+      </w:r>
+    </w:p>
+    <w:p>
+      <w:pPr>
+        <w:ind w:left="720"/>
+      </w:pPr>
+      <w:r>
+        <w:t xml:space="preserve">         Update </w:t>
+      </w:r>
+      <w:r>
+        <w:t>Φ</w:t>
+      </w:r>
       <w:r>
         <w:rPr>
           <w:vertAlign w:val="subscript"/>
         </w:rPr>
+        <w:t>Best</w:t>
+      </w:r>
+      <w:r>
+        <w:rPr>
+          <w:vertAlign w:val="subscript"/>
+        </w:rPr>
         <w:t xml:space="preserve"> </w:t>
       </w:r>
       <w:r>
-        <w:t xml:space="preserve">that meets the </w:t>
-      </w:r>
-      <w:proofErr w:type="spellStart"/>
-      <w:r>
-        <w:t>constaints</w:t>
-      </w:r>
-      <w:proofErr w:type="spellEnd"/>
-      <w:r>
-        <w:t>.</w:t>
+        <w:t xml:space="preserve">= </w:t>
+      </w:r>
+      <w:r>
+        <w:t>Φ</w:t>
+      </w:r>
+      <w:r>
+        <w:rPr>
+          <w:vertAlign w:val="subscript"/>
+        </w:rPr>
+        <w:t>rand</w:t>
+      </w:r>
+      <w:r>
+        <w:t xml:space="preserve"> </w:t>
       </w:r>
     </w:p>
     <w:p>
@@ -11222,9 +10662,16 @@
         <w:ind w:left="720"/>
       </w:pPr>
       <w:r>
-        <w:t xml:space="preserve">      Compute the error using function of </w:t>
-      </w:r>
-      <w:proofErr w:type="spellStart"/>
+        <w:t xml:space="preserve">         Update min_error =error</w:t>
+      </w:r>
+    </w:p>
+    <w:p>
+      <w:pPr>
+        <w:ind w:left="720"/>
+      </w:pPr>
+      <w:r>
+        <w:t xml:space="preserve">Update </w:t>
+      </w:r>
       <w:r>
         <w:t>Φ</w:t>
       </w:r>
@@ -11232,34 +10679,11 @@
         <w:rPr>
           <w:vertAlign w:val="subscript"/>
         </w:rPr>
-        <w:t>rand</w:t>
-      </w:r>
-      <w:proofErr w:type="spellEnd"/>
-    </w:p>
-    <w:p>
-      <w:pPr>
-        <w:ind w:left="720"/>
-      </w:pPr>
-      <w:r>
-        <w:t xml:space="preserve">      If error &lt; </w:t>
-      </w:r>
-      <w:proofErr w:type="spellStart"/>
-      <w:r>
-        <w:t>min_error</w:t>
-      </w:r>
-      <w:proofErr w:type="spellEnd"/>
-      <w:r>
-        <w:t>:</w:t>
-      </w:r>
-    </w:p>
-    <w:p>
-      <w:pPr>
-        <w:ind w:left="720"/>
-      </w:pPr>
-      <w:r>
-        <w:t xml:space="preserve">         Update </w:t>
-      </w:r>
-      <w:proofErr w:type="spellStart"/>
+        <w:t xml:space="preserve">composite </w:t>
+      </w:r>
+      <w:r>
+        <w:t xml:space="preserve">+= </w:t>
+      </w:r>
       <w:r>
         <w:t>Φ</w:t>
       </w:r>
@@ -11269,17 +10693,28 @@
         </w:rPr>
         <w:t>Best</w:t>
       </w:r>
-      <w:proofErr w:type="spellEnd"/>
+      <w:r>
+        <w:t xml:space="preserve"> </w:t>
+      </w:r>
+    </w:p>
+    <w:p>
+      <w:r>
+        <w:t xml:space="preserve">Normalize </w:t>
+      </w:r>
+      <w:r>
+        <w:t>Φ</w:t>
+      </w:r>
       <w:r>
         <w:rPr>
           <w:vertAlign w:val="subscript"/>
         </w:rPr>
-        <w:t xml:space="preserve"> </w:t>
-      </w:r>
-      <w:r>
-        <w:t xml:space="preserve">= </w:t>
-      </w:r>
-      <w:proofErr w:type="spellStart"/>
+        <w:t>Best</w:t>
+      </w:r>
+    </w:p>
+    <w:p>
+      <w:r>
+        <w:t xml:space="preserve">Perform Algorithm 1 with </w:t>
+      </w:r>
       <w:r>
         <w:t>Φ</w:t>
       </w:r>
@@ -11287,102 +10722,8 @@
         <w:rPr>
           <w:vertAlign w:val="subscript"/>
         </w:rPr>
-        <w:t>rand</w:t>
-      </w:r>
-      <w:proofErr w:type="spellEnd"/>
-      <w:r>
-        <w:t xml:space="preserve"> </w:t>
-      </w:r>
-    </w:p>
-    <w:p>
-      <w:pPr>
-        <w:ind w:left="720"/>
-      </w:pPr>
-      <w:r>
-        <w:t xml:space="preserve">         Update </w:t>
-      </w:r>
-      <w:proofErr w:type="spellStart"/>
-      <w:r>
-        <w:t>min_error</w:t>
-      </w:r>
-      <w:proofErr w:type="spellEnd"/>
-      <w:r>
-        <w:t xml:space="preserve"> =error</w:t>
-      </w:r>
-    </w:p>
-    <w:p>
-      <w:pPr>
-        <w:ind w:left="720"/>
-      </w:pPr>
-      <w:r>
-        <w:t xml:space="preserve">Update </w:t>
-      </w:r>
-      <w:proofErr w:type="spellStart"/>
-      <w:r>
-        <w:t>Φ</w:t>
-      </w:r>
-      <w:r>
-        <w:rPr>
-          <w:vertAlign w:val="subscript"/>
-        </w:rPr>
-        <w:t>composite</w:t>
-      </w:r>
-      <w:proofErr w:type="spellEnd"/>
-      <w:r>
-        <w:rPr>
-          <w:vertAlign w:val="subscript"/>
-        </w:rPr>
-        <w:t xml:space="preserve"> </w:t>
-      </w:r>
-      <w:r>
-        <w:t xml:space="preserve">+= </w:t>
-      </w:r>
-      <w:proofErr w:type="spellStart"/>
-      <w:r>
-        <w:t>Φ</w:t>
-      </w:r>
-      <w:r>
-        <w:rPr>
-          <w:vertAlign w:val="subscript"/>
-        </w:rPr>
         <w:t>Best</w:t>
       </w:r>
-      <w:proofErr w:type="spellEnd"/>
-      <w:r>
-        <w:t xml:space="preserve"> </w:t>
-      </w:r>
-    </w:p>
-    <w:p>
-      <w:r>
-        <w:t xml:space="preserve">Normalize </w:t>
-      </w:r>
-      <w:proofErr w:type="spellStart"/>
-      <w:r>
-        <w:t>Φ</w:t>
-      </w:r>
-      <w:r>
-        <w:rPr>
-          <w:vertAlign w:val="subscript"/>
-        </w:rPr>
-        <w:t>Best</w:t>
-      </w:r>
-      <w:proofErr w:type="spellEnd"/>
-    </w:p>
-    <w:p>
-      <w:r>
-        <w:t xml:space="preserve">Perform Algorithm 1 with </w:t>
-      </w:r>
-      <w:proofErr w:type="spellStart"/>
-      <w:r>
-        <w:t>Φ</w:t>
-      </w:r>
-      <w:r>
-        <w:rPr>
-          <w:vertAlign w:val="subscript"/>
-        </w:rPr>
-        <w:t>Best</w:t>
-      </w:r>
-      <w:proofErr w:type="spellEnd"/>
     </w:p>
     <w:p/>
     <w:p>
@@ -11390,15 +10731,7 @@
         <w:pStyle w:val="NormalWeb"/>
       </w:pPr>
       <w:r>
-        <w:t xml:space="preserve">Algorithm 1 </w:t>
-      </w:r>
-      <w:proofErr w:type="spellStart"/>
-      <w:r>
-        <w:t>shold</w:t>
-      </w:r>
-      <w:proofErr w:type="spellEnd"/>
-      <w:r>
-        <w:t xml:space="preserve"> be run several thousand times. Once algorithm 1 is complete,  </w:t>
+        <w:t xml:space="preserve">Algorithm 1 shold be run several thousand times. Once algorithm 1 is complete,  </w:t>
       </w:r>
       <m:oMath>
         <m:acc>
@@ -11421,15 +10754,7 @@
         </m:acc>
       </m:oMath>
       <w:r>
-        <w:t xml:space="preserve"> will be a matrix with 10 rows </w:t>
-      </w:r>
-      <w:proofErr w:type="spellStart"/>
-      <w:r>
-        <w:t>andx</w:t>
-      </w:r>
-      <w:proofErr w:type="spellEnd"/>
-      <w:r>
-        <w:t xml:space="preserve"> columns. The average and standard deviation can be used to add uncertainty to Model6’s output</w:t>
+        <w:t xml:space="preserve"> will be a matrix with 10 rows andx columns. The average and standard deviation can be used to add uncertainty to Model6’s output</w:t>
       </w:r>
     </w:p>
     <w:p>
@@ -11500,10 +10825,8 @@
         </w:rPr>
       </w:pPr>
       <w:r>
-        <w:lastRenderedPageBreak/>
         <w:t xml:space="preserve">For reference, here are the 25 images with the highest values in </w:t>
       </w:r>
-      <w:proofErr w:type="spellStart"/>
       <w:r>
         <w:t>Φ</w:t>
       </w:r>
@@ -11513,7 +10836,6 @@
         </w:rPr>
         <w:t>Best</w:t>
       </w:r>
-      <w:proofErr w:type="spellEnd"/>
       <w:r>
         <w:rPr>
           <w:vertAlign w:val="subscript"/>
@@ -11570,6 +10892,825 @@
         </w:drawing>
       </w:r>
     </w:p>
+    <w:p>
+      <w:r>
+        <w:t>Solving Linear Programs using a MonteCarlo Optimization</w:t>
+      </w:r>
+    </w:p>
+    <w:p>
+      <w:r>
+        <w:t>Approach</w:t>
+      </w:r>
+    </w:p>
+    <w:p>
+      <w:r>
+        <w:t>Explanation of Algorithm</w:t>
+      </w:r>
+    </w:p>
+    <w:p>
+      <w:r>
+        <w:t>The Monte Carlo optimization approach can be described as a modified stochastic search algorithm with</w:t>
+      </w:r>
+    </w:p>
+    <w:p>
+      <w:r>
+        <w:t>components inspired by simulated annealing.</w:t>
+      </w:r>
+    </w:p>
+    <w:p>
+      <w:r>
+        <w:t>The algorithm explores a feasible region, F, defined by our Belief Network and the Following constraints:</w:t>
+      </w:r>
+    </w:p>
+    <w:p>
+      <w:r>
+        <w:lastRenderedPageBreak/>
+        <w:t>At iteration t , we maintain:</w:t>
+      </w:r>
+    </w:p>
+    <w:p>
+      <w:r>
+        <w:t xml:space="preserve">● Current solution: Φ(t) </w:t>
+      </w:r>
+      <w:r>
+        <w:rPr>
+          <w:rFonts w:ascii="Cambria Math" w:hAnsi="Cambria Math" w:cs="Cambria Math"/>
+        </w:rPr>
+        <w:t>∈</w:t>
+      </w:r>
+      <w:r>
+        <w:t xml:space="preserve"> F</w:t>
+      </w:r>
+    </w:p>
+    <w:p>
+      <w:r>
+        <w:t xml:space="preserve">● Best-found solution: Φ*(t) </w:t>
+      </w:r>
+      <w:r>
+        <w:rPr>
+          <w:rFonts w:ascii="Cambria Math" w:hAnsi="Cambria Math" w:cs="Cambria Math"/>
+        </w:rPr>
+        <w:t>∈</w:t>
+      </w:r>
+      <w:r>
+        <w:t xml:space="preserve"> F</w:t>
+      </w:r>
+    </w:p>
+    <w:p>
+      <w:r>
+        <w:t>● Step size parameter: δ(t) &gt; 0</w:t>
+      </w:r>
+    </w:p>
+    <w:p>
+      <w:r>
+        <w:t>● Temperature parameter: T(t) &gt; 0 , T(t) &lt; 1</w:t>
+      </w:r>
+    </w:p>
+    <w:p/>
+    <w:p>
+      <w:r>
+        <w:t>Our algorithm becomes:</w:t>
+      </w:r>
+    </w:p>
+    <w:p>
+      <w:r>
+        <w:t>Repeat Many Times:</w:t>
+      </w:r>
+    </w:p>
+    <w:p>
+      <w:r>
+        <w:t>1. Find any feasible solution (consider [0,0,0,0,.....0])</w:t>
+      </w:r>
+    </w:p>
+    <w:p>
+      <w:r>
+        <w:t>2. Generate a candidate solution by adding a random perturbation to our current solution:</w:t>
+      </w:r>
+    </w:p>
+    <w:p>
+      <w:r>
+        <w:t>Φcandidate = Φ(t) + δ(t) * random_uniform(0,1)</w:t>
+      </w:r>
+    </w:p>
+    <w:p>
+      <w:r>
+        <w:t>3. Check that Φcandidate</w:t>
+      </w:r>
+    </w:p>
+    <w:p/>
+    <w:p>
+      <w:r>
+        <w:t>is in the feasible region. If not, go back to step 2.</w:t>
+      </w:r>
+    </w:p>
+    <w:p/>
+    <w:p>
+      <w:r>
+        <w:t>4. If Φcandidate</w:t>
+      </w:r>
+    </w:p>
+    <w:p/>
+    <w:p>
+      <w:r>
+        <w:t>is better than Φ*(t) , accept as update Φ*(t) ← Φcandidate</w:t>
+      </w:r>
+    </w:p>
+    <w:p/>
+    <w:p>
+      <w:r>
+        <w:t>5. If Φcandidate</w:t>
+      </w:r>
+    </w:p>
+    <w:p/>
+    <w:p>
+      <w:r>
+        <w:t>is worse than Φ*(t) ,Accept Φcandidate with probability:</w:t>
+      </w:r>
+    </w:p>
+    <w:p>
+      <w:r>
+        <w:t>P(accept) = P( random_uniform(0,1) &lt; T(t)</w:t>
+      </w:r>
+    </w:p>
+    <w:p/>
+    <w:p>
+      <w:r>
+        <w:t>6. Update parameters according to a cooling schedule:</w:t>
+      </w:r>
+    </w:p>
+    <w:p>
+      <w:r>
+        <w:t>δ(t+1) =0.999 δ(t) and update T(t+1) = 0.999T(t)</w:t>
+      </w:r>
+    </w:p>
+    <w:p/>
+    <w:p>
+      <w:r>
+        <w:t>Proof of Correctness</w:t>
+      </w:r>
+    </w:p>
+    <w:p>
+      <w:r>
+        <w:t>For a linear program,the Fundamental Theorem of Linear Programming formally proves that the optimal</w:t>
+      </w:r>
+    </w:p>
+    <w:p>
+      <w:r>
+        <w:t>solution to a linear program, if it exists, occurs at a vertex of the feasible region. Thus, the monte carlo</w:t>
+      </w:r>
+    </w:p>
+    <w:p>
+      <w:r>
+        <w:t>approach should also converge on a vertex, and also converge to the optimal solution. I attempt to explain why</w:t>
+      </w:r>
+    </w:p>
+    <w:p>
+      <w:r>
+        <w:t>below.</w:t>
+      </w:r>
+    </w:p>
+    <w:p>
+      <w:r>
+        <w:t>For a linear objective function over a bounded feasible region, we can demonstrate convergence in probability:</w:t>
+      </w:r>
+    </w:p>
+    <w:p>
+      <w:r>
+        <w:t>Let Φ</w:t>
+      </w:r>
+      <w:r>
+        <w:rPr>
+          <w:rFonts w:ascii="Cambria Math" w:hAnsi="Cambria Math" w:cs="Cambria Math"/>
+        </w:rPr>
+        <w:t>∗</w:t>
+      </w:r>
+      <w:r>
+        <w:t xml:space="preserve"> denote the global optimum. For any ε&gt;0 we can show:</w:t>
+      </w:r>
+    </w:p>
+    <w:p/>
+    <w:p>
+      <w:r>
+        <w:t>This shows that with sufficient iterations, we will sample points from every region of the feasible space with</w:t>
+      </w:r>
+    </w:p>
+    <w:p>
+      <w:r>
+        <w:t>non-zero probability. Hence, we will find the optimal solution.</w:t>
+      </w:r>
+    </w:p>
+    <w:p>
+      <w:r>
+        <w:t>Since we need a lifespan shorter than the average human lifespan, the convergence hinges on a balance</w:t>
+      </w:r>
+    </w:p>
+    <w:p>
+      <w:r>
+        <w:t>between exploration and exploitation.</w:t>
+      </w:r>
+    </w:p>
+    <w:p>
+      <w:r>
+        <w:lastRenderedPageBreak/>
+        <w:t>When t is small, both δ(t) and T(t) are large, which allows the algorithm to take large steps and accept</w:t>
+      </w:r>
+    </w:p>
+    <w:p>
+      <w:r>
+        <w:t>suboptimal solutions.</w:t>
+      </w:r>
+    </w:p>
+    <w:p>
+      <w:r>
+        <w:t>As increases, both δ(t) and T(t) decrease, smaller steps allow precision in locating optimal points (more points</w:t>
+      </w:r>
+    </w:p>
+    <w:p>
+      <w:r>
+        <w:t>in the local area are explored) as The probability of having sampled a point within any ε-neighborhood of the</w:t>
+      </w:r>
+    </w:p>
+    <w:p>
+      <w:r>
+        <w:t>optimal solution approaches 1. It also reduced acceptance of inferior solutions.</w:t>
+      </w:r>
+    </w:p>
+    <w:p>
+      <w:r>
+        <w:t>Actually, now that I think of it. We don’t ever need to accept inferior solutions, as the space is convex. We will</w:t>
+      </w:r>
+    </w:p>
+    <w:p>
+      <w:r>
+        <w:t>not get stuck in a local minima.</w:t>
+      </w:r>
+    </w:p>
+    <w:p/>
+    <w:p/>
+    <w:p>
+      <w:r>
+        <w:t>Appendix</w:t>
+      </w:r>
+    </w:p>
+    <w:p/>
+    <w:p>
+      <w:pPr>
+        <w:rPr>
+          <w:b/>
+          <w:bCs/>
+        </w:rPr>
+      </w:pPr>
+      <w:r>
+        <w:rPr>
+          <w:b/>
+          <w:bCs/>
+        </w:rPr>
+        <w:t xml:space="preserve">A </w:t>
+      </w:r>
+      <w:r>
+        <w:rPr>
+          <w:b/>
+          <w:bCs/>
+        </w:rPr>
+        <w:t>Quick Aside on Optimization Problems</w:t>
+      </w:r>
+    </w:p>
+    <w:p/>
+    <w:p>
+      <w:pPr>
+        <w:rPr>
+          <w:u w:val="single"/>
+        </w:rPr>
+      </w:pPr>
+      <w:r>
+        <w:rPr>
+          <w:u w:val="single"/>
+        </w:rPr>
+        <w:t xml:space="preserve">A Toy Example </w:t>
+      </w:r>
+    </w:p>
+    <w:p>
+      <w:pPr>
+        <w:rPr>
+          <w:u w:val="single"/>
+        </w:rPr>
+      </w:pPr>
+    </w:p>
+    <w:p>
+      <w:r>
+        <w:t xml:space="preserve">Solve </w:t>
+      </w:r>
+    </w:p>
+    <w:p>
+      <w:pPr>
+        <w:jc w:val="center"/>
+      </w:pPr>
+      <w:r>
+        <w:t xml:space="preserve">0.8 * x1 + 0.9 * x2 + 0.7 * x3 </w:t>
+      </w:r>
+      <w:r>
+        <w:t>&lt;</w:t>
+      </w:r>
+      <w:r>
+        <w:t>= 0.85</w:t>
+      </w:r>
+    </w:p>
+    <w:p>
+      <w:pPr>
+        <w:jc w:val="center"/>
+      </w:pPr>
+      <w:r>
+        <w:t xml:space="preserve">0.2 * x1 + 0.1 * x2 + 0.3 * x3 </w:t>
+      </w:r>
+      <w:r>
+        <w:t>&lt;</w:t>
+      </w:r>
+      <w:r>
+        <w:t>= 0.15</w:t>
+      </w:r>
+    </w:p>
+    <w:p>
+      <w:pPr>
+        <w:jc w:val="center"/>
+      </w:pPr>
+      <w:r>
+        <w:t>Subject to</w:t>
+      </w:r>
+    </w:p>
+    <w:p>
+      <w:pPr>
+        <w:jc w:val="center"/>
+      </w:pPr>
+      <w:r>
+        <w:t>x1,x2,x2&lt;=1</w:t>
+      </w:r>
+    </w:p>
+    <w:p>
+      <w:pPr>
+        <w:jc w:val="center"/>
+      </w:pPr>
+      <w:r>
+        <w:t>x1,x2,x2=&gt;0</w:t>
+      </w:r>
+    </w:p>
+    <w:p>
+      <w:pPr>
+        <w:jc w:val="center"/>
+      </w:pPr>
+      <w:r>
+        <w:t>x1+x2+x3&lt;=1</w:t>
+      </w:r>
+    </w:p>
+    <w:p>
+      <w:pPr>
+        <w:jc w:val="center"/>
+      </w:pPr>
+    </w:p>
+    <w:p>
+      <w:r>
+        <w:t>Using a least squares approach, we obtain:</w:t>
+      </w:r>
+    </w:p>
+    <w:p/>
+    <w:p>
+      <w:r>
+        <w:t xml:space="preserve">X1 = 0.3333, </w:t>
+      </w:r>
+      <w:r>
+        <w:tab/>
+      </w:r>
+      <w:r>
+        <w:tab/>
+        <w:t xml:space="preserve">X2 = 0.58333, </w:t>
+      </w:r>
+      <w:r>
+        <w:tab/>
+        <w:t>X3 = 0.08333</w:t>
+      </w:r>
+    </w:p>
+    <w:p/>
+    <w:p>
+      <w:r>
+        <w:t>Notice this solution solves the inequality as an equality.</w:t>
+      </w:r>
+    </w:p>
+    <w:p/>
+    <w:p>
+      <w:pPr>
+        <w:jc w:val="center"/>
+      </w:pPr>
+      <w:r>
+        <w:t>0.8 * x1 + 0.9 * x2 + 0.7 * x3 = 0.85</w:t>
+      </w:r>
+    </w:p>
+    <w:p>
+      <w:pPr>
+        <w:jc w:val="center"/>
+      </w:pPr>
+      <w:r>
+        <w:t>0.2 * x1 + 0.1 * x2 + 0.3 * x3 = 0.15</w:t>
+      </w:r>
+    </w:p>
+    <w:p/>
+    <w:p>
+      <w:r>
+        <w:t>The least squares approach is algorithmic, so it always obtains the same answer.</w:t>
+      </w:r>
+    </w:p>
+    <w:p/>
+    <w:p>
+      <w:r>
+        <w:t>However, using a MonteCarlo approach leads to a</w:t>
+      </w:r>
+      <w:r>
+        <w:t>n</w:t>
+      </w:r>
+      <w:r>
+        <w:t xml:space="preserve"> </w:t>
+      </w:r>
+      <w:r>
+        <w:t>interesting</w:t>
+      </w:r>
+      <w:r>
+        <w:t xml:space="preserve"> result.</w:t>
+      </w:r>
+      <w:r>
+        <w:t xml:space="preserve"> By repeatedly guessing different values of x1,x2,x3 that meet the constraints and checking the one that best minimizes the cost function:</w:t>
+      </w:r>
+    </w:p>
+    <w:p/>
+    <w:p>
+      <w:pPr>
+        <w:jc w:val="center"/>
+      </w:pPr>
+      <w:r>
+        <w:t>||(</w:t>
+      </w:r>
+      <w:r>
+        <w:t xml:space="preserve">0.8 * x1 + 0.9 * x2 + 0.7 * x3 </w:t>
+      </w:r>
+      <w:r>
+        <w:t xml:space="preserve">- </w:t>
+      </w:r>
+      <w:r>
+        <w:t>0.85</w:t>
+      </w:r>
+      <w:r>
+        <w:t>)^2 + (</w:t>
+      </w:r>
+      <w:r>
+        <w:t xml:space="preserve">0.2 * x1 + 0.1 * x2 + 0.3 * x3 </w:t>
+      </w:r>
+      <w:r>
+        <w:t>-</w:t>
+      </w:r>
+      <w:r>
+        <w:t xml:space="preserve"> 0.15</w:t>
+      </w:r>
+      <w:r>
+        <w:t>)^2 ||</w:t>
+      </w:r>
+    </w:p>
+    <w:p>
+      <w:pPr>
+        <w:jc w:val="center"/>
+      </w:pPr>
+    </w:p>
+    <w:p>
+      <w:r>
+        <w:t>We obtain multiple solutions to the problem. This can be anticipated as we have 3 free variables, but only 2 equations. Some examples of solutions are:</w:t>
+      </w:r>
+    </w:p>
+    <w:p/>
+    <w:p>
+      <w:r>
+        <w:t>X1 = 0.1511,</w:t>
+      </w:r>
+      <w:r>
+        <w:tab/>
+        <w:t>X2 = 0.67447,</w:t>
+      </w:r>
+      <w:r>
+        <w:tab/>
+      </w:r>
+      <w:r>
+        <w:tab/>
+        <w:t>X3 = 0.1744</w:t>
+      </w:r>
+    </w:p>
+    <w:p/>
+    <w:p>
+      <w:r>
+        <w:t>Or</w:t>
+      </w:r>
+    </w:p>
+    <w:p/>
+    <w:p>
+      <w:r>
+        <w:t xml:space="preserve">X1 = </w:t>
+      </w:r>
+      <w:r>
+        <w:t>0.41292708</w:t>
+      </w:r>
+      <w:r>
+        <w:t xml:space="preserve">, </w:t>
+      </w:r>
+      <w:r>
+        <w:tab/>
+        <w:t xml:space="preserve">X2 = </w:t>
+      </w:r>
+      <w:r>
+        <w:t>0.54353048</w:t>
+      </w:r>
+      <w:r>
+        <w:t xml:space="preserve">, </w:t>
+      </w:r>
+      <w:r>
+        <w:tab/>
+        <w:t xml:space="preserve">X3 = </w:t>
+      </w:r>
+      <w:r>
+        <w:t>0.04354243</w:t>
+      </w:r>
+    </w:p>
+    <w:p/>
+    <w:p>
+      <w:r>
+        <w:t>Or</w:t>
+      </w:r>
+    </w:p>
+    <w:p/>
+    <w:p>
+      <w:r>
+        <w:t xml:space="preserve">X1 = </w:t>
+      </w:r>
+      <w:r>
+        <w:t>0.41292708</w:t>
+      </w:r>
+      <w:r>
+        <w:t xml:space="preserve">, </w:t>
+      </w:r>
+      <w:r>
+        <w:tab/>
+        <w:t xml:space="preserve">X2 = </w:t>
+      </w:r>
+      <w:r>
+        <w:t>0.54353048</w:t>
+      </w:r>
+      <w:r>
+        <w:t xml:space="preserve">, </w:t>
+      </w:r>
+      <w:r>
+        <w:tab/>
+        <w:t xml:space="preserve">X3 = </w:t>
+      </w:r>
+      <w:r>
+        <w:t>0.04354243</w:t>
+      </w:r>
+    </w:p>
+    <w:p/>
+    <w:p>
+      <w:r>
+        <w:t>Remark: This cost function uses the 2 norm. But it can be modified to further penalize values that go over the constraint, but not under, for example:</w:t>
+      </w:r>
+    </w:p>
+    <w:p/>
+    <w:p>
+      <w:r>
+        <w:t xml:space="preserve">Cost function = sup norm + np.argmin(0,( </w:t>
+      </w:r>
+      <w:r>
+        <w:t xml:space="preserve">0.8 * x1 + 0.9 * x2 + 0.7 * x3 </w:t>
+      </w:r>
+      <w:r>
+        <w:t xml:space="preserve">- </w:t>
+      </w:r>
+      <w:r>
+        <w:t>0.85</w:t>
+      </w:r>
+      <w:r>
+        <w:t>))</w:t>
+      </w:r>
+    </w:p>
+    <w:p/>
+    <w:p>
+      <w:pPr>
+        <w:rPr>
+          <w:b/>
+          <w:bCs/>
+          <w:u w:val="single"/>
+        </w:rPr>
+      </w:pPr>
+      <w:r>
+        <w:rPr>
+          <w:b/>
+          <w:bCs/>
+          <w:u w:val="single"/>
+        </w:rPr>
+        <w:t>A second toy example:</w:t>
+      </w:r>
+    </w:p>
+    <w:p/>
+    <w:p>
+      <w:r>
+        <w:t xml:space="preserve">Solve </w:t>
+      </w:r>
+    </w:p>
+    <w:p>
+      <w:pPr>
+        <w:jc w:val="center"/>
+      </w:pPr>
+      <w:r>
+        <w:t xml:space="preserve">0.8 * x1 + 0.9 * x2 + 0.7 * x3 </w:t>
+      </w:r>
+      <w:r>
+        <w:t>&lt;</w:t>
+      </w:r>
+      <w:r>
+        <w:t>= 0.</w:t>
+      </w:r>
+      <w:r>
+        <w:t>1</w:t>
+      </w:r>
+      <w:r>
+        <w:t>5</w:t>
+      </w:r>
+    </w:p>
+    <w:p>
+      <w:pPr>
+        <w:jc w:val="center"/>
+      </w:pPr>
+      <w:r>
+        <w:t xml:space="preserve">0.2 * x1 + 0.1 * x2 + 0.3 * x3 </w:t>
+      </w:r>
+      <w:r>
+        <w:t>&lt;</w:t>
+      </w:r>
+      <w:r>
+        <w:t>= 0.</w:t>
+      </w:r>
+      <w:r>
+        <w:t>8</w:t>
+      </w:r>
+      <w:r>
+        <w:t>5</w:t>
+      </w:r>
+    </w:p>
+    <w:p>
+      <w:pPr>
+        <w:jc w:val="center"/>
+      </w:pPr>
+      <w:r>
+        <w:t>Subject to</w:t>
+      </w:r>
+    </w:p>
+    <w:p>
+      <w:pPr>
+        <w:jc w:val="center"/>
+      </w:pPr>
+      <w:r>
+        <w:t>x1,x2,x2&lt;=1</w:t>
+      </w:r>
+    </w:p>
+    <w:p>
+      <w:pPr>
+        <w:jc w:val="center"/>
+      </w:pPr>
+      <w:r>
+        <w:t>x1,x2,x2=&gt;0</w:t>
+      </w:r>
+    </w:p>
+    <w:p>
+      <w:pPr>
+        <w:jc w:val="center"/>
+      </w:pPr>
+      <w:r>
+        <w:t>x1+x2+x3&lt;=1</w:t>
+      </w:r>
+    </w:p>
+    <w:p>
+      <w:pPr>
+        <w:jc w:val="center"/>
+      </w:pPr>
+    </w:p>
+    <w:p>
+      <w:r>
+        <w:t>Using a sequential least square programming optimizer, we obtain:</w:t>
+      </w:r>
+    </w:p>
+    <w:p/>
+    <w:p>
+      <w:r>
+        <w:t>X1 = 0.00</w:t>
+      </w:r>
+    </w:p>
+    <w:p>
+      <w:r>
+        <w:t>X2 = 0.00</w:t>
+      </w:r>
+    </w:p>
+    <w:p>
+      <w:r>
+        <w:t>X3 = 0.62068</w:t>
+      </w:r>
+    </w:p>
+    <w:p/>
+    <w:p>
+      <w:r>
+        <w:t xml:space="preserve">w/ a 2 norm error of = </w:t>
+      </w:r>
+      <w:r>
+        <w:t>0.7221853807375879</w:t>
+      </w:r>
+    </w:p>
+    <w:p/>
+    <w:p>
+      <w:r>
+        <w:t>Using a MonteCarlo Approach, we obtain</w:t>
+      </w:r>
+    </w:p>
+    <w:p/>
+    <w:p>
+      <w:r>
+        <w:t>X1 = 0.0043</w:t>
+      </w:r>
+    </w:p>
+    <w:p>
+      <w:r>
+        <w:t>X2 = 0.0037</w:t>
+      </w:r>
+    </w:p>
+    <w:p>
+      <w:r>
+        <w:t>X3 = 0.6234</w:t>
+      </w:r>
+    </w:p>
+    <w:p/>
+    <w:p>
+      <w:r>
+        <w:t xml:space="preserve">w/ a 2 norm error of = </w:t>
+      </w:r>
+      <w:r>
+        <w:t>0.7228862753461998</w:t>
+      </w:r>
+    </w:p>
+    <w:p/>
+    <w:p>
+      <w:r>
+        <w:t>This toy problem has 2 noticeable outcomes. First, the Montecarlo solution comes very close to the actual solution. Running the MC simulation for longer may even improve accuracy further.</w:t>
+      </w:r>
+    </w:p>
+    <w:p/>
+    <w:p>
+      <w:r>
+        <w:lastRenderedPageBreak/>
+        <w:t>Another interesting outcome is that we cannot find values for x1,x2,x3 that solve the equations exactly. Even though we have 3 variables and 2 equations, getting an exact match is not possible.</w:t>
+      </w:r>
+    </w:p>
+    <w:p/>
+    <w:p>
+      <w:pPr>
+        <w:jc w:val="center"/>
+      </w:pPr>
+      <w:r>
+        <w:t>0.8 * x1 + 0.9 * x2 + 0.7 * x3 = 0.</w:t>
+      </w:r>
+      <w:r>
+        <w:t>1</w:t>
+      </w:r>
+      <w:r>
+        <w:t>5</w:t>
+      </w:r>
+    </w:p>
+    <w:p>
+      <w:pPr>
+        <w:jc w:val="center"/>
+      </w:pPr>
+      <w:r>
+        <w:t>0.2 * x1 + 0.1 * x2 + 0.3 * x3</w:t>
+      </w:r>
+      <w:r>
+        <w:t xml:space="preserve"> </w:t>
+      </w:r>
+      <w:r>
+        <w:t>= 0.</w:t>
+      </w:r>
+      <w:r>
+        <w:t>8</w:t>
+      </w:r>
+      <w:r>
+        <w:t>5</w:t>
+      </w:r>
+    </w:p>
+    <w:p/>
+    <w:p>
+      <w:r>
+        <w:t>The only way to make this match exact is if x1,x2,or x3 violate a condition or two For example [0.333, -2.917, 3.5833] solves these 2 equations exactly.</w:t>
+      </w:r>
+    </w:p>
+    <w:p/>
+    <w:p/>
+    <w:p/>
     <w:p/>
     <w:sectPr>
       <w:footerReference w:type="default" r:id="rId16"/>
@@ -11583,7 +11724,7 @@
 </file>
 
 <file path=word/endnotes.xml><?xml version="1.0" encoding="utf-8"?>
-<w:endnotes xmlns:wpc="http://schemas.microsoft.com/office/word/2010/wordprocessingCanvas" xmlns:cx="http://schemas.microsoft.com/office/drawing/2014/chartex" xmlns:cx1="http://schemas.microsoft.com/office/drawing/2015/9/8/chartex" xmlns:cx2="http://schemas.microsoft.com/office/drawing/2015/10/21/chartex" xmlns:cx3="http://schemas.microsoft.com/office/drawing/2016/5/9/chartex" xmlns:cx4="http://schemas.microsoft.com/office/drawing/2016/5/10/chartex" xmlns:cx5="http://schemas.microsoft.com/office/drawing/2016/5/11/chartex" xmlns:cx6="http://schemas.microsoft.com/office/drawing/2016/5/12/chartex" xmlns:cx7="http://schemas.microsoft.com/office/drawing/2016/5/13/chartex" xmlns:cx8="http://schemas.microsoft.com/office/drawing/2016/5/14/chartex" xmlns:mc="http://schemas.openxmlformats.org/markup-compatibility/2006" xmlns:aink="http://schemas.microsoft.com/office/drawing/2016/ink" xmlns:am3d="http://schemas.microsoft.com/office/drawing/2017/model3d" xmlns:o="urn:schemas-microsoft-com:office:office" xmlns:oel="http://schemas.microsoft.com/office/2019/extlst" xmlns:r="http://schemas.openxmlformats.org/officeDocument/2006/relationships" xmlns:m="http://schemas.openxmlformats.org/officeDocument/2006/math" xmlns:v="urn:schemas-microsoft-com:vml" xmlns:wp14="http://schemas.microsoft.com/office/word/2010/wordprocessingDrawing" xmlns:wp="http://schemas.openxmlformats.org/drawingml/2006/wordprocessingDrawing" xmlns:w10="urn:schemas-microsoft-com:office:word" xmlns:w="http://schemas.openxmlformats.org/wordprocessingml/2006/main" xmlns:w14="http://schemas.microsoft.com/office/word/2010/wordml" xmlns:w15="http://schemas.microsoft.com/office/word/2012/wordml" xmlns:w16cex="http://schemas.microsoft.com/office/word/2018/wordml/cex" xmlns:w16cid="http://schemas.microsoft.com/office/word/2016/wordml/cid" xmlns:w16="http://schemas.microsoft.com/office/word/2018/wordml" xmlns:w16sdtdh="http://schemas.microsoft.com/office/word/2020/wordml/sdtdatahash" xmlns:w16se="http://schemas.microsoft.com/office/word/2015/wordml/symex" xmlns:wpg="http://schemas.microsoft.com/office/word/2010/wordprocessingGroup" xmlns:wpi="http://schemas.microsoft.com/office/word/2010/wordprocessingInk" xmlns:wne="http://schemas.microsoft.com/office/word/2006/wordml" xmlns:wps="http://schemas.microsoft.com/office/word/2010/wordprocessingShape" mc:Ignorable="w14 w15 w16se w16cid w16 w16cex w16sdtdh wp14">
+<w:endnotes xmlns:wpc="http://schemas.microsoft.com/office/word/2010/wordprocessingCanvas" xmlns:cx="http://schemas.microsoft.com/office/drawing/2014/chartex" xmlns:cx1="http://schemas.microsoft.com/office/drawing/2015/9/8/chartex" xmlns:cx2="http://schemas.microsoft.com/office/drawing/2015/10/21/chartex" xmlns:cx3="http://schemas.microsoft.com/office/drawing/2016/5/9/chartex" xmlns:cx4="http://schemas.microsoft.com/office/drawing/2016/5/10/chartex" xmlns:cx5="http://schemas.microsoft.com/office/drawing/2016/5/11/chartex" xmlns:cx6="http://schemas.microsoft.com/office/drawing/2016/5/12/chartex" xmlns:cx7="http://schemas.microsoft.com/office/drawing/2016/5/13/chartex" xmlns:cx8="http://schemas.microsoft.com/office/drawing/2016/5/14/chartex" xmlns:mc="http://schemas.openxmlformats.org/markup-compatibility/2006" xmlns:aink="http://schemas.microsoft.com/office/drawing/2016/ink" xmlns:am3d="http://schemas.microsoft.com/office/drawing/2017/model3d" xmlns:o="urn:schemas-microsoft-com:office:office" xmlns:oel="http://schemas.microsoft.com/office/2019/extlst" xmlns:r="http://schemas.openxmlformats.org/officeDocument/2006/relationships" xmlns:m="http://schemas.openxmlformats.org/officeDocument/2006/math" xmlns:v="urn:schemas-microsoft-com:vml" xmlns:wp14="http://schemas.microsoft.com/office/word/2010/wordprocessingDrawing" xmlns:wp="http://schemas.openxmlformats.org/drawingml/2006/wordprocessingDrawing" xmlns:w10="urn:schemas-microsoft-com:office:word" xmlns:w="http://schemas.openxmlformats.org/wordprocessingml/2006/main" xmlns:w14="http://schemas.microsoft.com/office/word/2010/wordml" xmlns:w15="http://schemas.microsoft.com/office/word/2012/wordml" xmlns:w16cex="http://schemas.microsoft.com/office/word/2018/wordml/cex" xmlns:w16cid="http://schemas.microsoft.com/office/word/2016/wordml/cid" xmlns:w16="http://schemas.microsoft.com/office/word/2018/wordml" xmlns:w16du="http://schemas.microsoft.com/office/word/2023/wordml/word16du" xmlns:w16sdtdh="http://schemas.microsoft.com/office/word/2020/wordml/sdtdatahash" xmlns:w16sdtfl="http://schemas.microsoft.com/office/word/2024/wordml/sdtformatlock" xmlns:w16se="http://schemas.microsoft.com/office/word/2015/wordml/symex" xmlns:wpg="http://schemas.microsoft.com/office/word/2010/wordprocessingGroup" xmlns:wpi="http://schemas.microsoft.com/office/word/2010/wordprocessingInk" xmlns:wne="http://schemas.microsoft.com/office/word/2006/wordml" xmlns:wps="http://schemas.microsoft.com/office/word/2010/wordprocessingShape" mc:Ignorable="w14 w15 w16se w16cid w16 w16cex w16sdtdh w16sdtfl w16du wp14">
   <w:endnote w:type="separator" w:id="-1">
     <w:p>
       <w:r>
@@ -11602,7 +11743,7 @@
 </file>
 
 <file path=word/footer1.xml><?xml version="1.0" encoding="utf-8"?>
-<w:ftr xmlns:wpc="http://schemas.microsoft.com/office/word/2010/wordprocessingCanvas" xmlns:cx="http://schemas.microsoft.com/office/drawing/2014/chartex" xmlns:cx1="http://schemas.microsoft.com/office/drawing/2015/9/8/chartex" xmlns:cx2="http://schemas.microsoft.com/office/drawing/2015/10/21/chartex" xmlns:cx3="http://schemas.microsoft.com/office/drawing/2016/5/9/chartex" xmlns:cx4="http://schemas.microsoft.com/office/drawing/2016/5/10/chartex" xmlns:cx5="http://schemas.microsoft.com/office/drawing/2016/5/11/chartex" xmlns:cx6="http://schemas.microsoft.com/office/drawing/2016/5/12/chartex" xmlns:cx7="http://schemas.microsoft.com/office/drawing/2016/5/13/chartex" xmlns:cx8="http://schemas.microsoft.com/office/drawing/2016/5/14/chartex" xmlns:mc="http://schemas.openxmlformats.org/markup-compatibility/2006" xmlns:aink="http://schemas.microsoft.com/office/drawing/2016/ink" xmlns:am3d="http://schemas.microsoft.com/office/drawing/2017/model3d" xmlns:o="urn:schemas-microsoft-com:office:office" xmlns:oel="http://schemas.microsoft.com/office/2019/extlst" xmlns:r="http://schemas.openxmlformats.org/officeDocument/2006/relationships" xmlns:m="http://schemas.openxmlformats.org/officeDocument/2006/math" xmlns:v="urn:schemas-microsoft-com:vml" xmlns:wp14="http://schemas.microsoft.com/office/word/2010/wordprocessingDrawing" xmlns:wp="http://schemas.openxmlformats.org/drawingml/2006/wordprocessingDrawing" xmlns:w10="urn:schemas-microsoft-com:office:word" xmlns:w="http://schemas.openxmlformats.org/wordprocessingml/2006/main" xmlns:w14="http://schemas.microsoft.com/office/word/2010/wordml" xmlns:w15="http://schemas.microsoft.com/office/word/2012/wordml" xmlns:w16cex="http://schemas.microsoft.com/office/word/2018/wordml/cex" xmlns:w16cid="http://schemas.microsoft.com/office/word/2016/wordml/cid" xmlns:w16="http://schemas.microsoft.com/office/word/2018/wordml" xmlns:w16sdtdh="http://schemas.microsoft.com/office/word/2020/wordml/sdtdatahash" xmlns:w16se="http://schemas.microsoft.com/office/word/2015/wordml/symex" xmlns:wpg="http://schemas.microsoft.com/office/word/2010/wordprocessingGroup" xmlns:wpi="http://schemas.microsoft.com/office/word/2010/wordprocessingInk" xmlns:wne="http://schemas.microsoft.com/office/word/2006/wordml" xmlns:wps="http://schemas.microsoft.com/office/word/2010/wordprocessingShape" mc:Ignorable="w14 w15 w16se w16cid w16 w16cex w16sdtdh wp14">
+<w:ftr xmlns:wpc="http://schemas.microsoft.com/office/word/2010/wordprocessingCanvas" xmlns:cx="http://schemas.microsoft.com/office/drawing/2014/chartex" xmlns:cx1="http://schemas.microsoft.com/office/drawing/2015/9/8/chartex" xmlns:cx2="http://schemas.microsoft.com/office/drawing/2015/10/21/chartex" xmlns:cx3="http://schemas.microsoft.com/office/drawing/2016/5/9/chartex" xmlns:cx4="http://schemas.microsoft.com/office/drawing/2016/5/10/chartex" xmlns:cx5="http://schemas.microsoft.com/office/drawing/2016/5/11/chartex" xmlns:cx6="http://schemas.microsoft.com/office/drawing/2016/5/12/chartex" xmlns:cx7="http://schemas.microsoft.com/office/drawing/2016/5/13/chartex" xmlns:cx8="http://schemas.microsoft.com/office/drawing/2016/5/14/chartex" xmlns:mc="http://schemas.openxmlformats.org/markup-compatibility/2006" xmlns:aink="http://schemas.microsoft.com/office/drawing/2016/ink" xmlns:am3d="http://schemas.microsoft.com/office/drawing/2017/model3d" xmlns:o="urn:schemas-microsoft-com:office:office" xmlns:oel="http://schemas.microsoft.com/office/2019/extlst" xmlns:r="http://schemas.openxmlformats.org/officeDocument/2006/relationships" xmlns:m="http://schemas.openxmlformats.org/officeDocument/2006/math" xmlns:v="urn:schemas-microsoft-com:vml" xmlns:wp14="http://schemas.microsoft.com/office/word/2010/wordprocessingDrawing" xmlns:wp="http://schemas.openxmlformats.org/drawingml/2006/wordprocessingDrawing" xmlns:w10="urn:schemas-microsoft-com:office:word" xmlns:w="http://schemas.openxmlformats.org/wordprocessingml/2006/main" xmlns:w14="http://schemas.microsoft.com/office/word/2010/wordml" xmlns:w15="http://schemas.microsoft.com/office/word/2012/wordml" xmlns:w16cex="http://schemas.microsoft.com/office/word/2018/wordml/cex" xmlns:w16cid="http://schemas.microsoft.com/office/word/2016/wordml/cid" xmlns:w16="http://schemas.microsoft.com/office/word/2018/wordml" xmlns:w16du="http://schemas.microsoft.com/office/word/2023/wordml/word16du" xmlns:w16sdtdh="http://schemas.microsoft.com/office/word/2020/wordml/sdtdatahash" xmlns:w16sdtfl="http://schemas.microsoft.com/office/word/2024/wordml/sdtformatlock" xmlns:w16se="http://schemas.microsoft.com/office/word/2015/wordml/symex" xmlns:wpg="http://schemas.microsoft.com/office/word/2010/wordprocessingGroup" xmlns:wpi="http://schemas.microsoft.com/office/word/2010/wordprocessingInk" xmlns:wne="http://schemas.microsoft.com/office/word/2006/wordml" xmlns:wps="http://schemas.microsoft.com/office/word/2010/wordprocessingShape" mc:Ignorable="w14 w15 w16se w16cid w16 w16cex w16sdtdh w16sdtfl w16du wp14">
   <w:p>
     <w:pPr>
       <w:pStyle w:val="Footer"/>
@@ -11664,7 +11805,7 @@
 </file>
 
 <file path=word/footnotes.xml><?xml version="1.0" encoding="utf-8"?>
-<w:footnotes xmlns:wpc="http://schemas.microsoft.com/office/word/2010/wordprocessingCanvas" xmlns:cx="http://schemas.microsoft.com/office/drawing/2014/chartex" xmlns:cx1="http://schemas.microsoft.com/office/drawing/2015/9/8/chartex" xmlns:cx2="http://schemas.microsoft.com/office/drawing/2015/10/21/chartex" xmlns:cx3="http://schemas.microsoft.com/office/drawing/2016/5/9/chartex" xmlns:cx4="http://schemas.microsoft.com/office/drawing/2016/5/10/chartex" xmlns:cx5="http://schemas.microsoft.com/office/drawing/2016/5/11/chartex" xmlns:cx6="http://schemas.microsoft.com/office/drawing/2016/5/12/chartex" xmlns:cx7="http://schemas.microsoft.com/office/drawing/2016/5/13/chartex" xmlns:cx8="http://schemas.microsoft.com/office/drawing/2016/5/14/chartex" xmlns:mc="http://schemas.openxmlformats.org/markup-compatibility/2006" xmlns:aink="http://schemas.microsoft.com/office/drawing/2016/ink" xmlns:am3d="http://schemas.microsoft.com/office/drawing/2017/model3d" xmlns:o="urn:schemas-microsoft-com:office:office" xmlns:oel="http://schemas.microsoft.com/office/2019/extlst" xmlns:r="http://schemas.openxmlformats.org/officeDocument/2006/relationships" xmlns:m="http://schemas.openxmlformats.org/officeDocument/2006/math" xmlns:v="urn:schemas-microsoft-com:vml" xmlns:wp14="http://schemas.microsoft.com/office/word/2010/wordprocessingDrawing" xmlns:wp="http://schemas.openxmlformats.org/drawingml/2006/wordprocessingDrawing" xmlns:w10="urn:schemas-microsoft-com:office:word" xmlns:w="http://schemas.openxmlformats.org/wordprocessingml/2006/main" xmlns:w14="http://schemas.microsoft.com/office/word/2010/wordml" xmlns:w15="http://schemas.microsoft.com/office/word/2012/wordml" xmlns:w16cex="http://schemas.microsoft.com/office/word/2018/wordml/cex" xmlns:w16cid="http://schemas.microsoft.com/office/word/2016/wordml/cid" xmlns:w16="http://schemas.microsoft.com/office/word/2018/wordml" xmlns:w16sdtdh="http://schemas.microsoft.com/office/word/2020/wordml/sdtdatahash" xmlns:w16se="http://schemas.microsoft.com/office/word/2015/wordml/symex" xmlns:wpg="http://schemas.microsoft.com/office/word/2010/wordprocessingGroup" xmlns:wpi="http://schemas.microsoft.com/office/word/2010/wordprocessingInk" xmlns:wne="http://schemas.microsoft.com/office/word/2006/wordml" xmlns:wps="http://schemas.microsoft.com/office/word/2010/wordprocessingShape" mc:Ignorable="w14 w15 w16se w16cid w16 w16cex w16sdtdh wp14">
+<w:footnotes xmlns:wpc="http://schemas.microsoft.com/office/word/2010/wordprocessingCanvas" xmlns:cx="http://schemas.microsoft.com/office/drawing/2014/chartex" xmlns:cx1="http://schemas.microsoft.com/office/drawing/2015/9/8/chartex" xmlns:cx2="http://schemas.microsoft.com/office/drawing/2015/10/21/chartex" xmlns:cx3="http://schemas.microsoft.com/office/drawing/2016/5/9/chartex" xmlns:cx4="http://schemas.microsoft.com/office/drawing/2016/5/10/chartex" xmlns:cx5="http://schemas.microsoft.com/office/drawing/2016/5/11/chartex" xmlns:cx6="http://schemas.microsoft.com/office/drawing/2016/5/12/chartex" xmlns:cx7="http://schemas.microsoft.com/office/drawing/2016/5/13/chartex" xmlns:cx8="http://schemas.microsoft.com/office/drawing/2016/5/14/chartex" xmlns:mc="http://schemas.openxmlformats.org/markup-compatibility/2006" xmlns:aink="http://schemas.microsoft.com/office/drawing/2016/ink" xmlns:am3d="http://schemas.microsoft.com/office/drawing/2017/model3d" xmlns:o="urn:schemas-microsoft-com:office:office" xmlns:oel="http://schemas.microsoft.com/office/2019/extlst" xmlns:r="http://schemas.openxmlformats.org/officeDocument/2006/relationships" xmlns:m="http://schemas.openxmlformats.org/officeDocument/2006/math" xmlns:v="urn:schemas-microsoft-com:vml" xmlns:wp14="http://schemas.microsoft.com/office/word/2010/wordprocessingDrawing" xmlns:wp="http://schemas.openxmlformats.org/drawingml/2006/wordprocessingDrawing" xmlns:w10="urn:schemas-microsoft-com:office:word" xmlns:w="http://schemas.openxmlformats.org/wordprocessingml/2006/main" xmlns:w14="http://schemas.microsoft.com/office/word/2010/wordml" xmlns:w15="http://schemas.microsoft.com/office/word/2012/wordml" xmlns:w16cex="http://schemas.microsoft.com/office/word/2018/wordml/cex" xmlns:w16cid="http://schemas.microsoft.com/office/word/2016/wordml/cid" xmlns:w16="http://schemas.microsoft.com/office/word/2018/wordml" xmlns:w16du="http://schemas.microsoft.com/office/word/2023/wordml/word16du" xmlns:w16sdtdh="http://schemas.microsoft.com/office/word/2020/wordml/sdtdatahash" xmlns:w16sdtfl="http://schemas.microsoft.com/office/word/2024/wordml/sdtformatlock" xmlns:w16se="http://schemas.microsoft.com/office/word/2015/wordml/symex" xmlns:wpg="http://schemas.microsoft.com/office/word/2010/wordprocessingGroup" xmlns:wpi="http://schemas.microsoft.com/office/word/2010/wordprocessingInk" xmlns:wne="http://schemas.microsoft.com/office/word/2006/wordml" xmlns:wps="http://schemas.microsoft.com/office/word/2010/wordprocessingShape" mc:Ignorable="w14 w15 w16se w16cid w16 w16cex w16sdtdh w16sdtfl w16du wp14">
   <w:footnote w:type="separator" w:id="-1">
     <w:p>
       <w:r>
@@ -11683,7 +11824,7 @@
 </file>
 
 <file path=word/numbering.xml><?xml version="1.0" encoding="utf-8"?>
-<w:numbering xmlns:wpc="http://schemas.microsoft.com/office/word/2010/wordprocessingCanvas" xmlns:cx="http://schemas.microsoft.com/office/drawing/2014/chartex" xmlns:cx1="http://schemas.microsoft.com/office/drawing/2015/9/8/chartex" xmlns:cx2="http://schemas.microsoft.com/office/drawing/2015/10/21/chartex" xmlns:cx3="http://schemas.microsoft.com/office/drawing/2016/5/9/chartex" xmlns:cx4="http://schemas.microsoft.com/office/drawing/2016/5/10/chartex" xmlns:cx5="http://schemas.microsoft.com/office/drawing/2016/5/11/chartex" xmlns:cx6="http://schemas.microsoft.com/office/drawing/2016/5/12/chartex" xmlns:cx7="http://schemas.microsoft.com/office/drawing/2016/5/13/chartex" xmlns:cx8="http://schemas.microsoft.com/office/drawing/2016/5/14/chartex" xmlns:mc="http://schemas.openxmlformats.org/markup-compatibility/2006" xmlns:aink="http://schemas.microsoft.com/office/drawing/2016/ink" xmlns:am3d="http://schemas.microsoft.com/office/drawing/2017/model3d" xmlns:o="urn:schemas-microsoft-com:office:office" xmlns:oel="http://schemas.microsoft.com/office/2019/extlst" xmlns:r="http://schemas.openxmlformats.org/officeDocument/2006/relationships" xmlns:m="http://schemas.openxmlformats.org/officeDocument/2006/math" xmlns:v="urn:schemas-microsoft-com:vml" xmlns:wp14="http://schemas.microsoft.com/office/word/2010/wordprocessingDrawing" xmlns:wp="http://schemas.openxmlformats.org/drawingml/2006/wordprocessingDrawing" xmlns:w10="urn:schemas-microsoft-com:office:word" xmlns:w="http://schemas.openxmlformats.org/wordprocessingml/2006/main" xmlns:w14="http://schemas.microsoft.com/office/word/2010/wordml" xmlns:w15="http://schemas.microsoft.com/office/word/2012/wordml" xmlns:w16cex="http://schemas.microsoft.com/office/word/2018/wordml/cex" xmlns:w16cid="http://schemas.microsoft.com/office/word/2016/wordml/cid" xmlns:w16="http://schemas.microsoft.com/office/word/2018/wordml" xmlns:w16sdtdh="http://schemas.microsoft.com/office/word/2020/wordml/sdtdatahash" xmlns:w16se="http://schemas.microsoft.com/office/word/2015/wordml/symex" xmlns:wpg="http://schemas.microsoft.com/office/word/2010/wordprocessingGroup" xmlns:wpi="http://schemas.microsoft.com/office/word/2010/wordprocessingInk" xmlns:wne="http://schemas.microsoft.com/office/word/2006/wordml" xmlns:wps="http://schemas.microsoft.com/office/word/2010/wordprocessingShape" mc:Ignorable="w14 w15 w16se w16cid w16 w16cex w16sdtdh wp14">
+<w:numbering xmlns:wpc="http://schemas.microsoft.com/office/word/2010/wordprocessingCanvas" xmlns:cx="http://schemas.microsoft.com/office/drawing/2014/chartex" xmlns:cx1="http://schemas.microsoft.com/office/drawing/2015/9/8/chartex" xmlns:cx2="http://schemas.microsoft.com/office/drawing/2015/10/21/chartex" xmlns:cx3="http://schemas.microsoft.com/office/drawing/2016/5/9/chartex" xmlns:cx4="http://schemas.microsoft.com/office/drawing/2016/5/10/chartex" xmlns:cx5="http://schemas.microsoft.com/office/drawing/2016/5/11/chartex" xmlns:cx6="http://schemas.microsoft.com/office/drawing/2016/5/12/chartex" xmlns:cx7="http://schemas.microsoft.com/office/drawing/2016/5/13/chartex" xmlns:cx8="http://schemas.microsoft.com/office/drawing/2016/5/14/chartex" xmlns:mc="http://schemas.openxmlformats.org/markup-compatibility/2006" xmlns:aink="http://schemas.microsoft.com/office/drawing/2016/ink" xmlns:am3d="http://schemas.microsoft.com/office/drawing/2017/model3d" xmlns:o="urn:schemas-microsoft-com:office:office" xmlns:oel="http://schemas.microsoft.com/office/2019/extlst" xmlns:r="http://schemas.openxmlformats.org/officeDocument/2006/relationships" xmlns:m="http://schemas.openxmlformats.org/officeDocument/2006/math" xmlns:v="urn:schemas-microsoft-com:vml" xmlns:wp14="http://schemas.microsoft.com/office/word/2010/wordprocessingDrawing" xmlns:wp="http://schemas.openxmlformats.org/drawingml/2006/wordprocessingDrawing" xmlns:w10="urn:schemas-microsoft-com:office:word" xmlns:w="http://schemas.openxmlformats.org/wordprocessingml/2006/main" xmlns:w14="http://schemas.microsoft.com/office/word/2010/wordml" xmlns:w15="http://schemas.microsoft.com/office/word/2012/wordml" xmlns:w16cex="http://schemas.microsoft.com/office/word/2018/wordml/cex" xmlns:w16cid="http://schemas.microsoft.com/office/word/2016/wordml/cid" xmlns:w16="http://schemas.microsoft.com/office/word/2018/wordml" xmlns:w16du="http://schemas.microsoft.com/office/word/2023/wordml/word16du" xmlns:w16sdtdh="http://schemas.microsoft.com/office/word/2020/wordml/sdtdatahash" xmlns:w16sdtfl="http://schemas.microsoft.com/office/word/2024/wordml/sdtformatlock" xmlns:w16se="http://schemas.microsoft.com/office/word/2015/wordml/symex" xmlns:wpg="http://schemas.microsoft.com/office/word/2010/wordprocessingGroup" xmlns:wpi="http://schemas.microsoft.com/office/word/2010/wordprocessingInk" xmlns:wne="http://schemas.microsoft.com/office/word/2006/wordml" xmlns:wps="http://schemas.microsoft.com/office/word/2010/wordprocessingShape" mc:Ignorable="w14 w15 w16se w16cid w16 w16cex w16sdtdh w16sdtfl w16du wp14">
   <w:abstractNum w:abstractNumId="0" w15:restartNumberingAfterBreak="0">
     <w:nsid w:val="21E80AAF"/>
     <w:multiLevelType w:val="hybridMultilevel"/>
@@ -11984,7 +12125,7 @@
 </file>
 
 <file path=word/styles.xml><?xml version="1.0" encoding="utf-8"?>
-<w:styles xmlns:mc="http://schemas.openxmlformats.org/markup-compatibility/2006" xmlns:r="http://schemas.openxmlformats.org/officeDocument/2006/relationships" xmlns:w="http://schemas.openxmlformats.org/wordprocessingml/2006/main" xmlns:w14="http://schemas.microsoft.com/office/word/2010/wordml" xmlns:w15="http://schemas.microsoft.com/office/word/2012/wordml" xmlns:w16cex="http://schemas.microsoft.com/office/word/2018/wordml/cex" xmlns:w16cid="http://schemas.microsoft.com/office/word/2016/wordml/cid" xmlns:w16="http://schemas.microsoft.com/office/word/2018/wordml" xmlns:w16sdtdh="http://schemas.microsoft.com/office/word/2020/wordml/sdtdatahash" xmlns:w16se="http://schemas.microsoft.com/office/word/2015/wordml/symex" mc:Ignorable="w14 w15 w16se w16cid w16 w16cex w16sdtdh">
+<w:styles xmlns:mc="http://schemas.openxmlformats.org/markup-compatibility/2006" xmlns:r="http://schemas.openxmlformats.org/officeDocument/2006/relationships" xmlns:w="http://schemas.openxmlformats.org/wordprocessingml/2006/main" xmlns:w14="http://schemas.microsoft.com/office/word/2010/wordml" xmlns:w15="http://schemas.microsoft.com/office/word/2012/wordml" xmlns:w16cex="http://schemas.microsoft.com/office/word/2018/wordml/cex" xmlns:w16cid="http://schemas.microsoft.com/office/word/2016/wordml/cid" xmlns:w16="http://schemas.microsoft.com/office/word/2018/wordml" xmlns:w16du="http://schemas.microsoft.com/office/word/2023/wordml/word16du" xmlns:w16sdtdh="http://schemas.microsoft.com/office/word/2020/wordml/sdtdatahash" xmlns:w16sdtfl="http://schemas.microsoft.com/office/word/2024/wordml/sdtformatlock" xmlns:w16se="http://schemas.microsoft.com/office/word/2015/wordml/symex" mc:Ignorable="w14 w15 w16se w16cid w16 w16cex w16sdtdh w16sdtfl w16du">
   <w:docDefaults>
     <w:rPrDefault>
       <w:rPr>

</xml_diff>